<commit_message>
*Se actualizó el Documento de PGC
30 04 2016
</commit_message>
<xml_diff>
--- a/SIB/Libreria de Trabajo/Gestion/SIB_PGC.docx
+++ b/SIB/Libreria de Trabajo/Gestion/SIB_PGC.docx
@@ -1,43 +1,168 @@
 
 <file path=word/document.xml><?xml version="1.0" encoding="utf-8"?>
-<w:document xmlns:wpc="http://schemas.microsoft.com/office/word/2010/wordprocessingCanvas" xmlns:mc="http://schemas.openxmlformats.org/markup-compatibility/2006" xmlns:o="urn:schemas-microsoft-com:office:office" xmlns:r="http://schemas.openxmlformats.org/officeDocument/2006/relationships" xmlns:m="http://schemas.openxmlformats.org/officeDocument/2006/math" xmlns:v="urn:schemas-microsoft-com:vml" xmlns:wp14="http://schemas.microsoft.com/office/word/2010/wordprocessingDrawing" xmlns:wp="http://schemas.openxmlformats.org/drawingml/2006/wordprocessingDrawing" xmlns:w10="urn:schemas-microsoft-com:office:word" xmlns:w="http://schemas.openxmlformats.org/wordprocessingml/2006/main" xmlns:w14="http://schemas.microsoft.com/office/word/2010/wordml" xmlns:w15="http://schemas.microsoft.com/office/word/2012/wordml" xmlns:wpg="http://schemas.microsoft.com/office/word/2010/wordprocessingGroup" xmlns:wpi="http://schemas.microsoft.com/office/word/2010/wordprocessingInk" xmlns:wne="http://schemas.microsoft.com/office/word/2006/wordml" xmlns:wps="http://schemas.microsoft.com/office/word/2010/wordprocessingShape" mc:Ignorable="w14 w15 wp14">
+<w:document xmlns:wpc="http://schemas.microsoft.com/office/word/2010/wordprocessingCanvas" xmlns:cx="http://schemas.microsoft.com/office/drawing/2014/chartex" xmlns:cx1="http://schemas.microsoft.com/office/drawing/2015/9/8/chartex" xmlns:cx2="http://schemas.microsoft.com/office/drawing/2015/10/21/chartex" xmlns:mc="http://schemas.openxmlformats.org/markup-compatibility/2006" xmlns:o="urn:schemas-microsoft-com:office:office" xmlns:r="http://schemas.openxmlformats.org/officeDocument/2006/relationships" xmlns:m="http://schemas.openxmlformats.org/officeDocument/2006/math" xmlns:v="urn:schemas-microsoft-com:vml" xmlns:wp14="http://schemas.microsoft.com/office/word/2010/wordprocessingDrawing" xmlns:wp="http://schemas.openxmlformats.org/drawingml/2006/wordprocessingDrawing" xmlns:w10="urn:schemas-microsoft-com:office:word" xmlns:w="http://schemas.openxmlformats.org/wordprocessingml/2006/main" xmlns:w14="http://schemas.microsoft.com/office/word/2010/wordml" xmlns:w15="http://schemas.microsoft.com/office/word/2012/wordml" xmlns:w16se="http://schemas.microsoft.com/office/word/2015/wordml/symex" xmlns:wpg="http://schemas.microsoft.com/office/word/2010/wordprocessingGroup" xmlns:wpi="http://schemas.microsoft.com/office/word/2010/wordprocessingInk" xmlns:wne="http://schemas.microsoft.com/office/word/2006/wordml" xmlns:wps="http://schemas.microsoft.com/office/word/2010/wordprocessingShape" mc:Ignorable="w14 w15 w16se wp14">
   <w:background w:color="FFFFFF"/>
   <w:body>
-    <w:p/>
-    <w:p/>
-    <w:p/>
-    <w:p/>
-    <w:p/>
-    <w:p/>
-    <w:p/>
-    <w:p/>
-    <w:p/>
-    <w:p/>
-    <w:p/>
-    <w:p>
+    <w:p>
+      <w:pPr>
+        <w:rPr>
+          <w:rFonts w:asciiTheme="minorHAnsi" w:hAnsiTheme="minorHAnsi"/>
+        </w:rPr>
+      </w:pPr>
+    </w:p>
+    <w:p>
+      <w:pPr>
+        <w:rPr>
+          <w:rFonts w:asciiTheme="minorHAnsi" w:hAnsiTheme="minorHAnsi"/>
+        </w:rPr>
+      </w:pPr>
+    </w:p>
+    <w:p>
+      <w:pPr>
+        <w:rPr>
+          <w:rFonts w:asciiTheme="minorHAnsi" w:hAnsiTheme="minorHAnsi"/>
+        </w:rPr>
+      </w:pPr>
+    </w:p>
+    <w:p>
+      <w:pPr>
+        <w:rPr>
+          <w:rFonts w:asciiTheme="minorHAnsi" w:hAnsiTheme="minorHAnsi"/>
+        </w:rPr>
+      </w:pPr>
+    </w:p>
+    <w:p>
+      <w:pPr>
+        <w:rPr>
+          <w:rFonts w:asciiTheme="minorHAnsi" w:hAnsiTheme="minorHAnsi"/>
+        </w:rPr>
+      </w:pPr>
+    </w:p>
+    <w:p>
+      <w:pPr>
+        <w:rPr>
+          <w:rFonts w:asciiTheme="minorHAnsi" w:hAnsiTheme="minorHAnsi"/>
+        </w:rPr>
+      </w:pPr>
+    </w:p>
+    <w:p>
+      <w:pPr>
+        <w:rPr>
+          <w:rFonts w:asciiTheme="minorHAnsi" w:hAnsiTheme="minorHAnsi"/>
+        </w:rPr>
+      </w:pPr>
+    </w:p>
+    <w:p>
+      <w:pPr>
+        <w:rPr>
+          <w:rFonts w:asciiTheme="minorHAnsi" w:hAnsiTheme="minorHAnsi"/>
+        </w:rPr>
+      </w:pPr>
+    </w:p>
+    <w:p>
+      <w:pPr>
+        <w:rPr>
+          <w:rFonts w:asciiTheme="minorHAnsi" w:hAnsiTheme="minorHAnsi"/>
+        </w:rPr>
+      </w:pPr>
+    </w:p>
+    <w:p>
+      <w:pPr>
+        <w:rPr>
+          <w:rFonts w:asciiTheme="minorHAnsi" w:hAnsiTheme="minorHAnsi"/>
+        </w:rPr>
+      </w:pPr>
+    </w:p>
+    <w:p>
+      <w:pPr>
+        <w:rPr>
+          <w:rFonts w:asciiTheme="minorHAnsi" w:hAnsiTheme="minorHAnsi"/>
+        </w:rPr>
+      </w:pPr>
+    </w:p>
+    <w:p>
+      <w:pPr>
+        <w:rPr>
+          <w:rFonts w:asciiTheme="minorHAnsi" w:hAnsiTheme="minorHAnsi"/>
+        </w:rPr>
+      </w:pPr>
       <w:bookmarkStart w:id="0" w:name="h.gjdgxs" w:colFirst="0" w:colLast="0"/>
       <w:bookmarkEnd w:id="0"/>
     </w:p>
-    <w:p/>
-    <w:p/>
-    <w:p/>
-    <w:p/>
-    <w:p/>
-    <w:p/>
-    <w:p/>
-    <w:p/>
+    <w:p>
+      <w:pPr>
+        <w:rPr>
+          <w:rFonts w:asciiTheme="minorHAnsi" w:hAnsiTheme="minorHAnsi"/>
+        </w:rPr>
+      </w:pPr>
+    </w:p>
+    <w:p>
+      <w:pPr>
+        <w:rPr>
+          <w:rFonts w:asciiTheme="minorHAnsi" w:hAnsiTheme="minorHAnsi"/>
+        </w:rPr>
+      </w:pPr>
+    </w:p>
+    <w:p>
+      <w:pPr>
+        <w:rPr>
+          <w:rFonts w:asciiTheme="minorHAnsi" w:hAnsiTheme="minorHAnsi"/>
+        </w:rPr>
+      </w:pPr>
+    </w:p>
+    <w:p>
+      <w:pPr>
+        <w:rPr>
+          <w:rFonts w:asciiTheme="minorHAnsi" w:hAnsiTheme="minorHAnsi"/>
+        </w:rPr>
+      </w:pPr>
+    </w:p>
+    <w:p>
+      <w:pPr>
+        <w:rPr>
+          <w:rFonts w:asciiTheme="minorHAnsi" w:hAnsiTheme="minorHAnsi"/>
+        </w:rPr>
+      </w:pPr>
+    </w:p>
+    <w:p>
+      <w:pPr>
+        <w:rPr>
+          <w:rFonts w:asciiTheme="minorHAnsi" w:hAnsiTheme="minorHAnsi"/>
+        </w:rPr>
+      </w:pPr>
+    </w:p>
+    <w:p>
+      <w:pPr>
+        <w:rPr>
+          <w:rFonts w:asciiTheme="minorHAnsi" w:hAnsiTheme="minorHAnsi"/>
+        </w:rPr>
+      </w:pPr>
+    </w:p>
+    <w:p>
+      <w:pPr>
+        <w:rPr>
+          <w:rFonts w:asciiTheme="minorHAnsi" w:hAnsiTheme="minorHAnsi"/>
+        </w:rPr>
+      </w:pPr>
+    </w:p>
     <w:p>
       <w:pPr>
         <w:jc w:val="right"/>
+        <w:rPr>
+          <w:rFonts w:asciiTheme="minorHAnsi" w:hAnsiTheme="minorHAnsi"/>
+        </w:rPr>
       </w:pPr>
     </w:p>
     <w:p>
       <w:pPr>
         <w:jc w:val="right"/>
+        <w:rPr>
+          <w:rFonts w:asciiTheme="minorHAnsi" w:hAnsiTheme="minorHAnsi"/>
+        </w:rPr>
       </w:pPr>
       <w:r>
         <w:rPr>
-          <w:rFonts w:ascii="Calibri" w:eastAsia="Calibri" w:hAnsi="Calibri" w:cs="Calibri"/>
+          <w:rFonts w:asciiTheme="minorHAnsi" w:eastAsia="Calibri" w:hAnsiTheme="minorHAnsi" w:cs="Calibri"/>
           <w:b/>
           <w:sz w:val="56"/>
           <w:szCs w:val="56"/>
@@ -46,7 +171,7 @@
       </w:r>
       <w:r>
         <w:rPr>
-          <w:rFonts w:ascii="Calibri" w:eastAsia="Calibri" w:hAnsi="Calibri" w:cs="Calibri"/>
+          <w:rFonts w:asciiTheme="minorHAnsi" w:eastAsia="Calibri" w:hAnsiTheme="minorHAnsi" w:cs="Calibri"/>
           <w:b/>
           <w:sz w:val="56"/>
           <w:szCs w:val="56"/>
@@ -57,10 +182,13 @@
     <w:p>
       <w:pPr>
         <w:jc w:val="right"/>
+        <w:rPr>
+          <w:rFonts w:asciiTheme="minorHAnsi" w:hAnsiTheme="minorHAnsi"/>
+        </w:rPr>
       </w:pPr>
       <w:r>
         <w:rPr>
-          <w:rFonts w:ascii="Calibri" w:eastAsia="Calibri" w:hAnsi="Calibri" w:cs="Calibri"/>
+          <w:rFonts w:asciiTheme="minorHAnsi" w:eastAsia="Calibri" w:hAnsiTheme="minorHAnsi" w:cs="Calibri"/>
           <w:b/>
           <w:sz w:val="56"/>
           <w:szCs w:val="56"/>
@@ -69,7 +197,7 @@
       </w:r>
       <w:r>
         <w:rPr>
-          <w:rFonts w:ascii="Calibri" w:eastAsia="Calibri" w:hAnsi="Calibri" w:cs="Calibri"/>
+          <w:rFonts w:asciiTheme="minorHAnsi" w:eastAsia="Calibri" w:hAnsiTheme="minorHAnsi" w:cs="Calibri"/>
           <w:b/>
           <w:sz w:val="56"/>
           <w:szCs w:val="56"/>
@@ -80,15 +208,21 @@
     <w:p>
       <w:pPr>
         <w:jc w:val="right"/>
+        <w:rPr>
+          <w:rFonts w:asciiTheme="minorHAnsi" w:hAnsiTheme="minorHAnsi"/>
+        </w:rPr>
       </w:pPr>
     </w:p>
     <w:p>
       <w:pPr>
         <w:jc w:val="right"/>
+        <w:rPr>
+          <w:rFonts w:asciiTheme="minorHAnsi" w:hAnsiTheme="minorHAnsi"/>
+        </w:rPr>
       </w:pPr>
       <w:r>
         <w:rPr>
-          <w:rFonts w:ascii="Calibri" w:eastAsia="Calibri" w:hAnsi="Calibri" w:cs="Calibri"/>
+          <w:rFonts w:asciiTheme="minorHAnsi" w:eastAsia="Calibri" w:hAnsiTheme="minorHAnsi" w:cs="Calibri"/>
           <w:b/>
           <w:sz w:val="56"/>
           <w:szCs w:val="56"/>
@@ -96,12 +230,21 @@
         <w:t>VERSIÓN 1.0</w:t>
       </w:r>
     </w:p>
-    <w:p/>
+    <w:p>
+      <w:pPr>
+        <w:rPr>
+          <w:rFonts w:asciiTheme="minorHAnsi" w:hAnsiTheme="minorHAnsi"/>
+        </w:rPr>
+      </w:pPr>
+    </w:p>
     <w:p>
       <w:pPr>
         <w:tabs>
           <w:tab w:val="left" w:pos="2175"/>
         </w:tabs>
+        <w:rPr>
+          <w:rFonts w:asciiTheme="minorHAnsi" w:hAnsiTheme="minorHAnsi"/>
+        </w:rPr>
       </w:pPr>
     </w:p>
     <w:p>
@@ -109,6 +252,9 @@
         <w:tabs>
           <w:tab w:val="left" w:pos="2175"/>
         </w:tabs>
+        <w:rPr>
+          <w:rFonts w:asciiTheme="minorHAnsi" w:hAnsiTheme="minorHAnsi"/>
+        </w:rPr>
       </w:pPr>
     </w:p>
     <w:p>
@@ -116,6 +262,9 @@
         <w:tabs>
           <w:tab w:val="left" w:pos="2175"/>
         </w:tabs>
+        <w:rPr>
+          <w:rFonts w:asciiTheme="minorHAnsi" w:hAnsiTheme="minorHAnsi"/>
+        </w:rPr>
       </w:pPr>
     </w:p>
     <w:p>
@@ -123,6 +272,9 @@
         <w:tabs>
           <w:tab w:val="left" w:pos="2175"/>
         </w:tabs>
+        <w:rPr>
+          <w:rFonts w:asciiTheme="minorHAnsi" w:hAnsiTheme="minorHAnsi"/>
+        </w:rPr>
       </w:pPr>
     </w:p>
     <w:p>
@@ -130,6 +282,9 @@
         <w:tabs>
           <w:tab w:val="left" w:pos="2175"/>
         </w:tabs>
+        <w:rPr>
+          <w:rFonts w:asciiTheme="minorHAnsi" w:hAnsiTheme="minorHAnsi"/>
+        </w:rPr>
       </w:pPr>
     </w:p>
     <w:p>
@@ -137,6 +292,9 @@
         <w:tabs>
           <w:tab w:val="left" w:pos="2175"/>
         </w:tabs>
+        <w:rPr>
+          <w:rFonts w:asciiTheme="minorHAnsi" w:hAnsiTheme="minorHAnsi"/>
+        </w:rPr>
       </w:pPr>
     </w:p>
     <w:p>
@@ -144,6 +302,9 @@
         <w:tabs>
           <w:tab w:val="left" w:pos="2175"/>
         </w:tabs>
+        <w:rPr>
+          <w:rFonts w:asciiTheme="minorHAnsi" w:hAnsiTheme="minorHAnsi"/>
+        </w:rPr>
       </w:pPr>
     </w:p>
     <w:p>
@@ -151,10 +312,13 @@
         <w:tabs>
           <w:tab w:val="left" w:pos="2175"/>
         </w:tabs>
+        <w:rPr>
+          <w:rFonts w:asciiTheme="minorHAnsi" w:hAnsiTheme="minorHAnsi"/>
+        </w:rPr>
       </w:pPr>
       <w:r>
         <w:rPr>
-          <w:rFonts w:ascii="Calibri" w:eastAsia="Calibri" w:hAnsi="Calibri" w:cs="Calibri"/>
+          <w:rFonts w:asciiTheme="minorHAnsi" w:eastAsia="Calibri" w:hAnsiTheme="minorHAnsi" w:cs="Calibri"/>
           <w:b/>
           <w:sz w:val="36"/>
           <w:szCs w:val="36"/>
@@ -167,6 +331,9 @@
         <w:tabs>
           <w:tab w:val="left" w:pos="2175"/>
         </w:tabs>
+        <w:rPr>
+          <w:rFonts w:asciiTheme="minorHAnsi" w:hAnsiTheme="minorHAnsi"/>
+        </w:rPr>
       </w:pPr>
     </w:p>
     <w:p>
@@ -174,6 +341,9 @@
         <w:tabs>
           <w:tab w:val="left" w:pos="2175"/>
         </w:tabs>
+        <w:rPr>
+          <w:rFonts w:asciiTheme="minorHAnsi" w:hAnsiTheme="minorHAnsi"/>
+        </w:rPr>
       </w:pPr>
     </w:p>
     <w:p>
@@ -181,6 +351,9 @@
         <w:tabs>
           <w:tab w:val="left" w:pos="2175"/>
         </w:tabs>
+        <w:rPr>
+          <w:rFonts w:asciiTheme="minorHAnsi" w:hAnsiTheme="minorHAnsi"/>
+        </w:rPr>
       </w:pPr>
     </w:p>
     <w:tbl>
@@ -220,10 +393,13 @@
             <w:pPr>
               <w:spacing w:after="120"/>
               <w:jc w:val="center"/>
+              <w:rPr>
+                <w:rFonts w:asciiTheme="minorHAnsi" w:hAnsiTheme="minorHAnsi"/>
+              </w:rPr>
             </w:pPr>
             <w:r>
               <w:rPr>
-                <w:rFonts w:ascii="Calibri" w:eastAsia="Calibri" w:hAnsi="Calibri" w:cs="Calibri"/>
+                <w:rFonts w:asciiTheme="minorHAnsi" w:eastAsia="Calibri" w:hAnsiTheme="minorHAnsi" w:cs="Calibri"/>
                 <w:b/>
                 <w:sz w:val="22"/>
                 <w:szCs w:val="22"/>
@@ -246,10 +422,13 @@
             <w:pPr>
               <w:spacing w:after="120"/>
               <w:jc w:val="center"/>
+              <w:rPr>
+                <w:rFonts w:asciiTheme="minorHAnsi" w:hAnsiTheme="minorHAnsi"/>
+              </w:rPr>
             </w:pPr>
             <w:r>
               <w:rPr>
-                <w:rFonts w:ascii="Calibri" w:eastAsia="Calibri" w:hAnsi="Calibri" w:cs="Calibri"/>
+                <w:rFonts w:asciiTheme="minorHAnsi" w:eastAsia="Calibri" w:hAnsiTheme="minorHAnsi" w:cs="Calibri"/>
                 <w:b/>
                 <w:sz w:val="22"/>
                 <w:szCs w:val="22"/>
@@ -272,10 +451,13 @@
             <w:pPr>
               <w:spacing w:after="120"/>
               <w:jc w:val="center"/>
+              <w:rPr>
+                <w:rFonts w:asciiTheme="minorHAnsi" w:hAnsiTheme="minorHAnsi"/>
+              </w:rPr>
             </w:pPr>
             <w:r>
               <w:rPr>
-                <w:rFonts w:ascii="Calibri" w:eastAsia="Calibri" w:hAnsi="Calibri" w:cs="Calibri"/>
+                <w:rFonts w:asciiTheme="minorHAnsi" w:eastAsia="Calibri" w:hAnsiTheme="minorHAnsi" w:cs="Calibri"/>
                 <w:b/>
                 <w:sz w:val="22"/>
                 <w:szCs w:val="22"/>
@@ -298,10 +480,13 @@
             <w:pPr>
               <w:spacing w:after="120"/>
               <w:jc w:val="center"/>
+              <w:rPr>
+                <w:rFonts w:asciiTheme="minorHAnsi" w:hAnsiTheme="minorHAnsi"/>
+              </w:rPr>
             </w:pPr>
             <w:r>
               <w:rPr>
-                <w:rFonts w:ascii="Calibri" w:eastAsia="Calibri" w:hAnsi="Calibri" w:cs="Calibri"/>
+                <w:rFonts w:asciiTheme="minorHAnsi" w:eastAsia="Calibri" w:hAnsiTheme="minorHAnsi" w:cs="Calibri"/>
                 <w:b/>
                 <w:sz w:val="22"/>
                 <w:szCs w:val="22"/>
@@ -326,10 +511,13 @@
             <w:pPr>
               <w:spacing w:after="120"/>
               <w:jc w:val="center"/>
+              <w:rPr>
+                <w:rFonts w:asciiTheme="minorHAnsi" w:hAnsiTheme="minorHAnsi"/>
+              </w:rPr>
             </w:pPr>
             <w:r>
               <w:rPr>
-                <w:rFonts w:ascii="Calibri" w:eastAsia="Calibri" w:hAnsi="Calibri" w:cs="Calibri"/>
+                <w:rFonts w:asciiTheme="minorHAnsi" w:eastAsia="Calibri" w:hAnsiTheme="minorHAnsi" w:cs="Calibri"/>
                 <w:sz w:val="22"/>
                 <w:szCs w:val="22"/>
               </w:rPr>
@@ -337,7 +525,7 @@
             </w:r>
             <w:r>
               <w:rPr>
-                <w:rFonts w:ascii="Calibri" w:eastAsia="Calibri" w:hAnsi="Calibri" w:cs="Calibri"/>
+                <w:rFonts w:asciiTheme="minorHAnsi" w:eastAsia="Calibri" w:hAnsiTheme="minorHAnsi" w:cs="Calibri"/>
                 <w:sz w:val="22"/>
                 <w:szCs w:val="22"/>
               </w:rPr>
@@ -359,10 +547,13 @@
             <w:pPr>
               <w:spacing w:after="120"/>
               <w:jc w:val="center"/>
+              <w:rPr>
+                <w:rFonts w:asciiTheme="minorHAnsi" w:hAnsiTheme="minorHAnsi"/>
+              </w:rPr>
             </w:pPr>
             <w:r>
               <w:rPr>
-                <w:rFonts w:ascii="Calibri" w:eastAsia="Calibri" w:hAnsi="Calibri" w:cs="Calibri"/>
+                <w:rFonts w:asciiTheme="minorHAnsi" w:eastAsia="Calibri" w:hAnsiTheme="minorHAnsi" w:cs="Calibri"/>
                 <w:sz w:val="22"/>
                 <w:szCs w:val="22"/>
               </w:rPr>
@@ -384,10 +575,13 @@
             <w:pPr>
               <w:spacing w:after="120"/>
               <w:jc w:val="both"/>
+              <w:rPr>
+                <w:rFonts w:asciiTheme="minorHAnsi" w:hAnsiTheme="minorHAnsi"/>
+              </w:rPr>
             </w:pPr>
             <w:r>
               <w:rPr>
-                <w:rFonts w:ascii="Calibri" w:eastAsia="Calibri" w:hAnsi="Calibri" w:cs="Calibri"/>
+                <w:rFonts w:asciiTheme="minorHAnsi" w:eastAsia="Calibri" w:hAnsiTheme="minorHAnsi" w:cs="Calibri"/>
                 <w:sz w:val="22"/>
                 <w:szCs w:val="22"/>
               </w:rPr>
@@ -409,10 +603,13 @@
             <w:pPr>
               <w:spacing w:after="120"/>
               <w:jc w:val="center"/>
+              <w:rPr>
+                <w:rFonts w:asciiTheme="minorHAnsi" w:hAnsiTheme="minorHAnsi"/>
+              </w:rPr>
             </w:pPr>
             <w:r>
               <w:rPr>
-                <w:rFonts w:ascii="Calibri" w:eastAsia="Calibri" w:hAnsi="Calibri" w:cs="Calibri"/>
+                <w:rFonts w:asciiTheme="minorHAnsi" w:eastAsia="Calibri" w:hAnsiTheme="minorHAnsi" w:cs="Calibri"/>
                 <w:sz w:val="22"/>
                 <w:szCs w:val="22"/>
               </w:rPr>
@@ -436,6 +633,9 @@
             <w:pPr>
               <w:spacing w:after="120"/>
               <w:jc w:val="center"/>
+              <w:rPr>
+                <w:rFonts w:asciiTheme="minorHAnsi" w:hAnsiTheme="minorHAnsi"/>
+              </w:rPr>
             </w:pPr>
           </w:p>
         </w:tc>
@@ -453,6 +653,9 @@
             <w:pPr>
               <w:spacing w:after="120"/>
               <w:jc w:val="center"/>
+              <w:rPr>
+                <w:rFonts w:asciiTheme="minorHAnsi" w:hAnsiTheme="minorHAnsi"/>
+              </w:rPr>
             </w:pPr>
           </w:p>
         </w:tc>
@@ -470,6 +673,9 @@
             <w:pPr>
               <w:spacing w:after="120"/>
               <w:jc w:val="both"/>
+              <w:rPr>
+                <w:rFonts w:asciiTheme="minorHAnsi" w:hAnsiTheme="minorHAnsi"/>
+              </w:rPr>
             </w:pPr>
           </w:p>
         </w:tc>
@@ -487,6 +693,9 @@
             <w:pPr>
               <w:spacing w:after="120"/>
               <w:jc w:val="both"/>
+              <w:rPr>
+                <w:rFonts w:asciiTheme="minorHAnsi" w:hAnsiTheme="minorHAnsi"/>
+              </w:rPr>
             </w:pPr>
           </w:p>
         </w:tc>
@@ -506,6 +715,9 @@
             <w:pPr>
               <w:spacing w:after="120"/>
               <w:jc w:val="center"/>
+              <w:rPr>
+                <w:rFonts w:asciiTheme="minorHAnsi" w:hAnsiTheme="minorHAnsi"/>
+              </w:rPr>
             </w:pPr>
           </w:p>
         </w:tc>
@@ -523,6 +735,9 @@
             <w:pPr>
               <w:spacing w:after="120"/>
               <w:jc w:val="center"/>
+              <w:rPr>
+                <w:rFonts w:asciiTheme="minorHAnsi" w:hAnsiTheme="minorHAnsi"/>
+              </w:rPr>
             </w:pPr>
           </w:p>
         </w:tc>
@@ -540,6 +755,9 @@
             <w:pPr>
               <w:spacing w:after="120"/>
               <w:jc w:val="both"/>
+              <w:rPr>
+                <w:rFonts w:asciiTheme="minorHAnsi" w:hAnsiTheme="minorHAnsi"/>
+              </w:rPr>
             </w:pPr>
           </w:p>
         </w:tc>
@@ -557,6 +775,9 @@
             <w:pPr>
               <w:spacing w:after="120"/>
               <w:jc w:val="both"/>
+              <w:rPr>
+                <w:rFonts w:asciiTheme="minorHAnsi" w:hAnsiTheme="minorHAnsi"/>
+              </w:rPr>
             </w:pPr>
           </w:p>
         </w:tc>
@@ -576,6 +797,9 @@
             <w:pPr>
               <w:spacing w:after="120"/>
               <w:jc w:val="center"/>
+              <w:rPr>
+                <w:rFonts w:asciiTheme="minorHAnsi" w:hAnsiTheme="minorHAnsi"/>
+              </w:rPr>
             </w:pPr>
           </w:p>
         </w:tc>
@@ -593,6 +817,9 @@
             <w:pPr>
               <w:spacing w:after="120"/>
               <w:jc w:val="center"/>
+              <w:rPr>
+                <w:rFonts w:asciiTheme="minorHAnsi" w:hAnsiTheme="minorHAnsi"/>
+              </w:rPr>
             </w:pPr>
           </w:p>
         </w:tc>
@@ -610,6 +837,9 @@
             <w:pPr>
               <w:spacing w:after="120"/>
               <w:jc w:val="both"/>
+              <w:rPr>
+                <w:rFonts w:asciiTheme="minorHAnsi" w:hAnsiTheme="minorHAnsi"/>
+              </w:rPr>
             </w:pPr>
           </w:p>
         </w:tc>
@@ -627,6 +857,9 @@
             <w:pPr>
               <w:spacing w:after="120"/>
               <w:jc w:val="both"/>
+              <w:rPr>
+                <w:rFonts w:asciiTheme="minorHAnsi" w:hAnsiTheme="minorHAnsi"/>
+              </w:rPr>
             </w:pPr>
           </w:p>
         </w:tc>
@@ -646,6 +879,9 @@
             <w:pPr>
               <w:spacing w:after="120"/>
               <w:jc w:val="center"/>
+              <w:rPr>
+                <w:rFonts w:asciiTheme="minorHAnsi" w:hAnsiTheme="minorHAnsi"/>
+              </w:rPr>
             </w:pPr>
           </w:p>
         </w:tc>
@@ -663,6 +899,9 @@
             <w:pPr>
               <w:spacing w:after="120"/>
               <w:jc w:val="center"/>
+              <w:rPr>
+                <w:rFonts w:asciiTheme="minorHAnsi" w:hAnsiTheme="minorHAnsi"/>
+              </w:rPr>
             </w:pPr>
           </w:p>
         </w:tc>
@@ -680,6 +919,9 @@
             <w:pPr>
               <w:spacing w:after="120"/>
               <w:jc w:val="both"/>
+              <w:rPr>
+                <w:rFonts w:asciiTheme="minorHAnsi" w:hAnsiTheme="minorHAnsi"/>
+              </w:rPr>
             </w:pPr>
           </w:p>
         </w:tc>
@@ -697,6 +939,9 @@
             <w:pPr>
               <w:spacing w:after="120"/>
               <w:jc w:val="both"/>
+              <w:rPr>
+                <w:rFonts w:asciiTheme="minorHAnsi" w:hAnsiTheme="minorHAnsi"/>
+              </w:rPr>
             </w:pPr>
           </w:p>
         </w:tc>
@@ -716,6 +961,9 @@
             <w:pPr>
               <w:spacing w:after="120"/>
               <w:jc w:val="center"/>
+              <w:rPr>
+                <w:rFonts w:asciiTheme="minorHAnsi" w:hAnsiTheme="minorHAnsi"/>
+              </w:rPr>
             </w:pPr>
           </w:p>
         </w:tc>
@@ -733,6 +981,9 @@
             <w:pPr>
               <w:spacing w:after="120"/>
               <w:jc w:val="center"/>
+              <w:rPr>
+                <w:rFonts w:asciiTheme="minorHAnsi" w:hAnsiTheme="minorHAnsi"/>
+              </w:rPr>
             </w:pPr>
           </w:p>
         </w:tc>
@@ -750,6 +1001,9 @@
             <w:pPr>
               <w:spacing w:after="120"/>
               <w:jc w:val="both"/>
+              <w:rPr>
+                <w:rFonts w:asciiTheme="minorHAnsi" w:hAnsiTheme="minorHAnsi"/>
+              </w:rPr>
             </w:pPr>
           </w:p>
         </w:tc>
@@ -767,6 +1021,9 @@
             <w:pPr>
               <w:spacing w:after="120"/>
               <w:jc w:val="both"/>
+              <w:rPr>
+                <w:rFonts w:asciiTheme="minorHAnsi" w:hAnsiTheme="minorHAnsi"/>
+              </w:rPr>
             </w:pPr>
           </w:p>
         </w:tc>
@@ -786,6 +1043,9 @@
             <w:pPr>
               <w:spacing w:after="120"/>
               <w:jc w:val="center"/>
+              <w:rPr>
+                <w:rFonts w:asciiTheme="minorHAnsi" w:hAnsiTheme="minorHAnsi"/>
+              </w:rPr>
             </w:pPr>
           </w:p>
         </w:tc>
@@ -803,6 +1063,9 @@
             <w:pPr>
               <w:spacing w:after="120"/>
               <w:jc w:val="center"/>
+              <w:rPr>
+                <w:rFonts w:asciiTheme="minorHAnsi" w:hAnsiTheme="minorHAnsi"/>
+              </w:rPr>
             </w:pPr>
           </w:p>
         </w:tc>
@@ -820,6 +1083,9 @@
             <w:pPr>
               <w:spacing w:after="120"/>
               <w:jc w:val="both"/>
+              <w:rPr>
+                <w:rFonts w:asciiTheme="minorHAnsi" w:hAnsiTheme="minorHAnsi"/>
+              </w:rPr>
             </w:pPr>
           </w:p>
         </w:tc>
@@ -837,6 +1103,9 @@
             <w:pPr>
               <w:spacing w:after="120"/>
               <w:jc w:val="both"/>
+              <w:rPr>
+                <w:rFonts w:asciiTheme="minorHAnsi" w:hAnsiTheme="minorHAnsi"/>
+              </w:rPr>
             </w:pPr>
           </w:p>
         </w:tc>
@@ -847,6 +1116,9 @@
         <w:tabs>
           <w:tab w:val="left" w:pos="2175"/>
         </w:tabs>
+        <w:rPr>
+          <w:rFonts w:asciiTheme="minorHAnsi" w:hAnsiTheme="minorHAnsi"/>
+        </w:rPr>
       </w:pPr>
     </w:p>
     <w:p>
@@ -854,6 +1126,9 @@
         <w:tabs>
           <w:tab w:val="left" w:pos="2175"/>
         </w:tabs>
+        <w:rPr>
+          <w:rFonts w:asciiTheme="minorHAnsi" w:hAnsiTheme="minorHAnsi"/>
+        </w:rPr>
       </w:pPr>
     </w:p>
     <w:p>
@@ -861,6 +1136,9 @@
         <w:tabs>
           <w:tab w:val="left" w:pos="2175"/>
         </w:tabs>
+        <w:rPr>
+          <w:rFonts w:asciiTheme="minorHAnsi" w:hAnsiTheme="minorHAnsi"/>
+        </w:rPr>
       </w:pPr>
     </w:p>
     <w:p>
@@ -868,6 +1146,9 @@
         <w:tabs>
           <w:tab w:val="left" w:pos="2175"/>
         </w:tabs>
+        <w:rPr>
+          <w:rFonts w:asciiTheme="minorHAnsi" w:hAnsiTheme="minorHAnsi"/>
+        </w:rPr>
       </w:pPr>
     </w:p>
     <w:p>
@@ -875,6 +1156,9 @@
         <w:tabs>
           <w:tab w:val="left" w:pos="2175"/>
         </w:tabs>
+        <w:rPr>
+          <w:rFonts w:asciiTheme="minorHAnsi" w:hAnsiTheme="minorHAnsi"/>
+        </w:rPr>
       </w:pPr>
     </w:p>
     <w:p>
@@ -882,6 +1166,9 @@
         <w:tabs>
           <w:tab w:val="left" w:pos="2175"/>
         </w:tabs>
+        <w:rPr>
+          <w:rFonts w:asciiTheme="minorHAnsi" w:hAnsiTheme="minorHAnsi"/>
+        </w:rPr>
       </w:pPr>
     </w:p>
     <w:p>
@@ -889,6 +1176,9 @@
         <w:tabs>
           <w:tab w:val="left" w:pos="2175"/>
         </w:tabs>
+        <w:rPr>
+          <w:rFonts w:asciiTheme="minorHAnsi" w:hAnsiTheme="minorHAnsi"/>
+        </w:rPr>
       </w:pPr>
     </w:p>
     <w:p>
@@ -896,6 +1186,9 @@
         <w:tabs>
           <w:tab w:val="left" w:pos="2175"/>
         </w:tabs>
+        <w:rPr>
+          <w:rFonts w:asciiTheme="minorHAnsi" w:hAnsiTheme="minorHAnsi"/>
+        </w:rPr>
       </w:pPr>
     </w:p>
     <w:p>
@@ -903,6 +1196,9 @@
         <w:tabs>
           <w:tab w:val="left" w:pos="2175"/>
         </w:tabs>
+        <w:rPr>
+          <w:rFonts w:asciiTheme="minorHAnsi" w:hAnsiTheme="minorHAnsi"/>
+        </w:rPr>
       </w:pPr>
     </w:p>
     <w:p>
@@ -910,6 +1206,9 @@
         <w:tabs>
           <w:tab w:val="left" w:pos="2175"/>
         </w:tabs>
+        <w:rPr>
+          <w:rFonts w:asciiTheme="minorHAnsi" w:hAnsiTheme="minorHAnsi"/>
+        </w:rPr>
       </w:pPr>
     </w:p>
     <w:p>
@@ -917,6 +1216,9 @@
         <w:tabs>
           <w:tab w:val="left" w:pos="2175"/>
         </w:tabs>
+        <w:rPr>
+          <w:rFonts w:asciiTheme="minorHAnsi" w:hAnsiTheme="minorHAnsi"/>
+        </w:rPr>
       </w:pPr>
     </w:p>
     <w:p>
@@ -924,6 +1226,9 @@
         <w:tabs>
           <w:tab w:val="left" w:pos="2175"/>
         </w:tabs>
+        <w:rPr>
+          <w:rFonts w:asciiTheme="minorHAnsi" w:hAnsiTheme="minorHAnsi"/>
+        </w:rPr>
       </w:pPr>
     </w:p>
     <w:p>
@@ -931,6 +1236,9 @@
         <w:tabs>
           <w:tab w:val="left" w:pos="2175"/>
         </w:tabs>
+        <w:rPr>
+          <w:rFonts w:asciiTheme="minorHAnsi" w:hAnsiTheme="minorHAnsi"/>
+        </w:rPr>
       </w:pPr>
     </w:p>
     <w:p>
@@ -938,6 +1246,9 @@
         <w:tabs>
           <w:tab w:val="left" w:pos="2175"/>
         </w:tabs>
+        <w:rPr>
+          <w:rFonts w:asciiTheme="minorHAnsi" w:hAnsiTheme="minorHAnsi"/>
+        </w:rPr>
       </w:pPr>
     </w:p>
     <w:p>
@@ -945,6 +1256,9 @@
         <w:tabs>
           <w:tab w:val="left" w:pos="2175"/>
         </w:tabs>
+        <w:rPr>
+          <w:rFonts w:asciiTheme="minorHAnsi" w:hAnsiTheme="minorHAnsi"/>
+        </w:rPr>
       </w:pPr>
     </w:p>
     <w:p>
@@ -952,6 +1266,9 @@
         <w:tabs>
           <w:tab w:val="left" w:pos="2175"/>
         </w:tabs>
+        <w:rPr>
+          <w:rFonts w:asciiTheme="minorHAnsi" w:hAnsiTheme="minorHAnsi"/>
+        </w:rPr>
       </w:pPr>
     </w:p>
     <w:p>
@@ -959,6 +1276,9 @@
         <w:tabs>
           <w:tab w:val="left" w:pos="2175"/>
         </w:tabs>
+        <w:rPr>
+          <w:rFonts w:asciiTheme="minorHAnsi" w:hAnsiTheme="minorHAnsi"/>
+        </w:rPr>
       </w:pPr>
     </w:p>
     <w:p>
@@ -966,6 +1286,9 @@
         <w:tabs>
           <w:tab w:val="left" w:pos="2175"/>
         </w:tabs>
+        <w:rPr>
+          <w:rFonts w:asciiTheme="minorHAnsi" w:hAnsiTheme="minorHAnsi"/>
+        </w:rPr>
       </w:pPr>
     </w:p>
     <w:p>
@@ -973,6 +1296,9 @@
         <w:tabs>
           <w:tab w:val="left" w:pos="2175"/>
         </w:tabs>
+        <w:rPr>
+          <w:rFonts w:asciiTheme="minorHAnsi" w:hAnsiTheme="minorHAnsi"/>
+        </w:rPr>
       </w:pPr>
     </w:p>
     <w:p>
@@ -980,6 +1306,9 @@
         <w:tabs>
           <w:tab w:val="left" w:pos="2175"/>
         </w:tabs>
+        <w:rPr>
+          <w:rFonts w:asciiTheme="minorHAnsi" w:hAnsiTheme="minorHAnsi"/>
+        </w:rPr>
       </w:pPr>
     </w:p>
     <w:p>
@@ -987,6 +1316,9 @@
         <w:tabs>
           <w:tab w:val="left" w:pos="2175"/>
         </w:tabs>
+        <w:rPr>
+          <w:rFonts w:asciiTheme="minorHAnsi" w:hAnsiTheme="minorHAnsi"/>
+        </w:rPr>
       </w:pPr>
     </w:p>
     <w:p>
@@ -994,6 +1326,9 @@
         <w:tabs>
           <w:tab w:val="left" w:pos="2175"/>
         </w:tabs>
+        <w:rPr>
+          <w:rFonts w:asciiTheme="minorHAnsi" w:hAnsiTheme="minorHAnsi"/>
+        </w:rPr>
       </w:pPr>
     </w:p>
     <w:p>
@@ -1001,6 +1336,9 @@
         <w:tabs>
           <w:tab w:val="left" w:pos="2175"/>
         </w:tabs>
+        <w:rPr>
+          <w:rFonts w:asciiTheme="minorHAnsi" w:hAnsiTheme="minorHAnsi"/>
+        </w:rPr>
       </w:pPr>
     </w:p>
     <w:p>
@@ -1008,6 +1346,9 @@
         <w:tabs>
           <w:tab w:val="left" w:pos="2175"/>
         </w:tabs>
+        <w:rPr>
+          <w:rFonts w:asciiTheme="minorHAnsi" w:hAnsiTheme="minorHAnsi"/>
+        </w:rPr>
       </w:pPr>
     </w:p>
     <w:p>
@@ -1015,6 +1356,9 @@
         <w:tabs>
           <w:tab w:val="left" w:pos="2175"/>
         </w:tabs>
+        <w:rPr>
+          <w:rFonts w:asciiTheme="minorHAnsi" w:hAnsiTheme="minorHAnsi"/>
+        </w:rPr>
       </w:pPr>
     </w:p>
     <w:p>
@@ -1022,6 +1366,9 @@
         <w:tabs>
           <w:tab w:val="left" w:pos="2175"/>
         </w:tabs>
+        <w:rPr>
+          <w:rFonts w:asciiTheme="minorHAnsi" w:hAnsiTheme="minorHAnsi"/>
+        </w:rPr>
       </w:pPr>
     </w:p>
     <w:p>
@@ -1029,6 +1376,9 @@
         <w:tabs>
           <w:tab w:val="left" w:pos="2175"/>
         </w:tabs>
+        <w:rPr>
+          <w:rFonts w:asciiTheme="minorHAnsi" w:hAnsiTheme="minorHAnsi"/>
+        </w:rPr>
       </w:pPr>
     </w:p>
     <w:p>
@@ -1036,20 +1386,35 @@
         <w:tabs>
           <w:tab w:val="left" w:pos="2175"/>
         </w:tabs>
-      </w:pPr>
-    </w:p>
-    <w:p/>
-    <w:p/>
+        <w:rPr>
+          <w:rFonts w:asciiTheme="minorHAnsi" w:hAnsiTheme="minorHAnsi"/>
+        </w:rPr>
+      </w:pPr>
+    </w:p>
+    <w:p>
+      <w:pPr>
+        <w:rPr>
+          <w:rFonts w:asciiTheme="minorHAnsi" w:hAnsiTheme="minorHAnsi"/>
+        </w:rPr>
+      </w:pPr>
+    </w:p>
+    <w:p>
+      <w:pPr>
+        <w:rPr>
+          <w:rFonts w:asciiTheme="minorHAnsi" w:hAnsiTheme="minorHAnsi"/>
+        </w:rPr>
+      </w:pPr>
+    </w:p>
     <w:sdt>
       <w:sdtPr>
         <w:rPr>
-          <w:rFonts w:ascii="Times New Roman" w:eastAsia="Times New Roman" w:hAnsi="Times New Roman" w:cs="Times New Roman"/>
+          <w:rFonts w:asciiTheme="minorHAnsi" w:eastAsia="Times New Roman" w:hAnsiTheme="minorHAnsi" w:cs="Times New Roman"/>
           <w:b w:val="0"/>
           <w:bCs w:val="0"/>
           <w:color w:val="000000"/>
           <w:sz w:val="20"/>
           <w:szCs w:val="20"/>
-          <w:lang w:val="es-ES"/>
+          <w:lang w:val="es-ES" w:eastAsia="es-ES"/>
         </w:rPr>
         <w:id w:val="395020631"/>
         <w:docPartObj>
@@ -1057,22 +1422,20 @@
           <w:docPartUnique/>
         </w:docPartObj>
       </w:sdtPr>
-      <w:sdtEndPr>
-        <w:rPr>
-          <w:lang w:eastAsia="es-ES"/>
-        </w:rPr>
-      </w:sdtEndPr>
+      <w:sdtEndPr/>
       <w:sdtContent>
         <w:p>
           <w:pPr>
-            <w:pStyle w:val="TtulodeTDC"/>
+            <w:pStyle w:val="TtuloTDC"/>
             <w:jc w:val="center"/>
             <w:rPr>
+              <w:rFonts w:asciiTheme="minorHAnsi" w:hAnsiTheme="minorHAnsi"/>
               <w:color w:val="auto"/>
             </w:rPr>
           </w:pPr>
           <w:r>
             <w:rPr>
+              <w:rFonts w:asciiTheme="minorHAnsi" w:hAnsiTheme="minorHAnsi"/>
               <w:color w:val="auto"/>
               <w:lang w:val="es-ES"/>
             </w:rPr>
@@ -1105,7 +1468,7 @@
             <w:r>
               <w:rPr>
                 <w:rStyle w:val="Hipervnculo"/>
-                <w:rFonts w:asciiTheme="majorHAnsi" w:hAnsiTheme="majorHAnsi" w:cstheme="minorHAnsi"/>
+                <w:rFonts w:cstheme="minorHAnsi"/>
                 <w:b/>
                 <w:noProof/>
               </w:rPr>
@@ -1121,7 +1484,7 @@
             <w:r>
               <w:rPr>
                 <w:rStyle w:val="Hipervnculo"/>
-                <w:rFonts w:asciiTheme="majorHAnsi" w:hAnsiTheme="majorHAnsi" w:cstheme="minorHAnsi"/>
+                <w:rFonts w:cstheme="minorHAnsi"/>
                 <w:b/>
                 <w:noProof/>
               </w:rPr>
@@ -1189,7 +1552,7 @@
             <w:r>
               <w:rPr>
                 <w:rStyle w:val="Hipervnculo"/>
-                <w:rFonts w:asciiTheme="majorHAnsi" w:hAnsiTheme="majorHAnsi" w:cstheme="minorHAnsi"/>
+                <w:rFonts w:cstheme="minorHAnsi"/>
                 <w:b/>
               </w:rPr>
               <w:t>1.1.</w:t>
@@ -1204,7 +1567,7 @@
             <w:r>
               <w:rPr>
                 <w:rStyle w:val="Hipervnculo"/>
-                <w:rFonts w:asciiTheme="majorHAnsi" w:hAnsiTheme="majorHAnsi" w:cstheme="minorHAnsi"/>
+                <w:rFonts w:cstheme="minorHAnsi"/>
                 <w:b/>
               </w:rPr>
               <w:t>Propósito</w:t>
@@ -1264,7 +1627,7 @@
             <w:r>
               <w:rPr>
                 <w:rStyle w:val="Hipervnculo"/>
-                <w:rFonts w:asciiTheme="majorHAnsi" w:hAnsiTheme="majorHAnsi" w:cstheme="minorHAnsi"/>
+                <w:rFonts w:cstheme="minorHAnsi"/>
                 <w:b/>
               </w:rPr>
               <w:t>1.2.</w:t>
@@ -1279,7 +1642,7 @@
             <w:r>
               <w:rPr>
                 <w:rStyle w:val="Hipervnculo"/>
-                <w:rFonts w:asciiTheme="majorHAnsi" w:hAnsiTheme="majorHAnsi" w:cstheme="minorHAnsi"/>
+                <w:rFonts w:cstheme="minorHAnsi"/>
                 <w:b/>
               </w:rPr>
               <w:t>Definiciones, siglas y abreviaturas</w:t>
@@ -1339,7 +1702,7 @@
             <w:r>
               <w:rPr>
                 <w:rStyle w:val="Hipervnculo"/>
-                <w:rFonts w:asciiTheme="majorHAnsi" w:hAnsiTheme="majorHAnsi" w:cstheme="minorHAnsi"/>
+                <w:rFonts w:cstheme="minorHAnsi"/>
                 <w:b/>
               </w:rPr>
               <w:t>1.3.</w:t>
@@ -1354,7 +1717,7 @@
             <w:r>
               <w:rPr>
                 <w:rStyle w:val="Hipervnculo"/>
-                <w:rFonts w:asciiTheme="majorHAnsi" w:hAnsiTheme="majorHAnsi" w:cstheme="minorHAnsi"/>
+                <w:rFonts w:cstheme="minorHAnsi"/>
                 <w:b/>
               </w:rPr>
               <w:t>Referencias</w:t>
@@ -1405,9 +1768,13 @@
         <w:p>
           <w:pPr>
             <w:jc w:val="center"/>
+            <w:rPr>
+              <w:rFonts w:asciiTheme="minorHAnsi" w:hAnsiTheme="minorHAnsi"/>
+            </w:rPr>
           </w:pPr>
           <w:r>
             <w:rPr>
+              <w:rFonts w:asciiTheme="minorHAnsi" w:hAnsiTheme="minorHAnsi"/>
               <w:b/>
               <w:bCs/>
             </w:rPr>
@@ -1425,12 +1792,14 @@
         <w:spacing w:after="100"/>
         <w:ind w:left="200"/>
         <w:rPr>
+          <w:rFonts w:asciiTheme="minorHAnsi" w:hAnsiTheme="minorHAnsi"/>
           <w:color w:val="auto"/>
         </w:rPr>
       </w:pPr>
       <w:hyperlink w:anchor="h.17dp8vu">
         <w:r>
           <w:rPr>
+            <w:rFonts w:asciiTheme="minorHAnsi" w:hAnsiTheme="minorHAnsi"/>
             <w:color w:val="auto"/>
           </w:rPr>
           <w:tab/>
@@ -1439,10 +1808,23 @@
       <w:hyperlink w:anchor="h.17dp8vu"/>
     </w:p>
     <w:p>
-      <w:hyperlink r:id="rId7" w:anchor="_Toc417477300"/>
-    </w:p>
-    <w:p>
+      <w:pPr>
+        <w:rPr>
+          <w:rFonts w:asciiTheme="minorHAnsi" w:hAnsiTheme="minorHAnsi"/>
+        </w:rPr>
+      </w:pPr>
+      <w:hyperlink w:anchor="_Toc417477300"/>
+    </w:p>
+    <w:p>
+      <w:pPr>
+        <w:rPr>
+          <w:rFonts w:asciiTheme="minorHAnsi" w:hAnsiTheme="minorHAnsi"/>
+        </w:rPr>
+      </w:pPr>
       <w:r>
+        <w:rPr>
+          <w:rFonts w:asciiTheme="minorHAnsi" w:hAnsiTheme="minorHAnsi"/>
+        </w:rPr>
         <w:br w:type="page"/>
       </w:r>
     </w:p>
@@ -1454,17 +1836,17 @@
           <w:numId w:val="5"/>
         </w:numPr>
         <w:rPr>
-          <w:rFonts w:asciiTheme="majorHAnsi" w:hAnsiTheme="majorHAnsi" w:cstheme="minorHAnsi"/>
+          <w:rFonts w:asciiTheme="minorHAnsi" w:hAnsiTheme="minorHAnsi" w:cstheme="minorHAnsi"/>
           <w:b/>
           <w:color w:val="auto"/>
           <w:sz w:val="28"/>
           <w:szCs w:val="28"/>
         </w:rPr>
       </w:pPr>
-      <w:hyperlink r:id="rId8" w:anchor="_Toc417477300"/>
+      <w:hyperlink w:anchor="_Toc417477300"/>
       <w:r>
         <w:rPr>
-          <w:rFonts w:asciiTheme="majorHAnsi" w:hAnsiTheme="majorHAnsi" w:cstheme="minorHAnsi"/>
+          <w:rFonts w:asciiTheme="minorHAnsi" w:hAnsiTheme="minorHAnsi" w:cstheme="minorHAnsi"/>
           <w:b/>
           <w:color w:val="auto"/>
           <w:sz w:val="28"/>
@@ -1475,7 +1857,7 @@
       <w:bookmarkStart w:id="1" w:name="_Toc449722307"/>
       <w:r>
         <w:rPr>
-          <w:rFonts w:asciiTheme="majorHAnsi" w:hAnsiTheme="majorHAnsi" w:cstheme="minorHAnsi"/>
+          <w:rFonts w:asciiTheme="minorHAnsi" w:hAnsiTheme="minorHAnsi" w:cstheme="minorHAnsi"/>
           <w:b/>
           <w:color w:val="auto"/>
           <w:sz w:val="28"/>
@@ -1488,107 +1870,59 @@
     <w:p>
       <w:pPr>
         <w:spacing w:after="160" w:line="259" w:lineRule="auto"/>
+        <w:rPr>
+          <w:rFonts w:asciiTheme="minorHAnsi" w:hAnsiTheme="minorHAnsi"/>
+        </w:rPr>
       </w:pPr>
     </w:p>
     <w:p>
       <w:pPr>
         <w:jc w:val="both"/>
+        <w:rPr>
+          <w:rFonts w:asciiTheme="minorHAnsi" w:hAnsiTheme="minorHAnsi"/>
+        </w:rPr>
       </w:pPr>
       <w:r>
         <w:rPr>
-          <w:rFonts w:ascii="Calibri" w:eastAsia="Calibri" w:hAnsi="Calibri" w:cs="Calibri"/>
+          <w:rFonts w:asciiTheme="minorHAnsi" w:eastAsia="Calibri" w:hAnsiTheme="minorHAnsi" w:cs="Calibri"/>
           <w:sz w:val="22"/>
           <w:szCs w:val="22"/>
           <w:highlight w:val="white"/>
         </w:rPr>
-        <w:t>M</w:t>
+        <w:t xml:space="preserve">MR&amp;JP es una empresa de consultoría en tecnologías de información, especializada en el desarrollo de aplicaciones y soluciones de negocio para medianas y grandes empresas en los sectores educativo, industrias diversas, empresas de servicio y gobierno. Tenemos más de 7 años de experiencia en el desarrollo e implementación de aplicaciones y soluciones tecnológicas. </w:t>
       </w:r>
+    </w:p>
+    <w:p>
+      <w:pPr>
+        <w:jc w:val="both"/>
+        <w:rPr>
+          <w:rFonts w:asciiTheme="minorHAnsi" w:hAnsiTheme="minorHAnsi"/>
+        </w:rPr>
+      </w:pPr>
+    </w:p>
+    <w:p>
+      <w:pPr>
+        <w:jc w:val="both"/>
+        <w:rPr>
+          <w:rFonts w:asciiTheme="minorHAnsi" w:hAnsiTheme="minorHAnsi"/>
+        </w:rPr>
+      </w:pPr>
       <w:r>
         <w:rPr>
-          <w:rFonts w:ascii="Calibri" w:eastAsia="Calibri" w:hAnsi="Calibri" w:cs="Calibri"/>
+          <w:rFonts w:asciiTheme="minorHAnsi" w:eastAsia="Calibri" w:hAnsiTheme="minorHAnsi" w:cs="Calibri"/>
           <w:sz w:val="22"/>
           <w:szCs w:val="22"/>
           <w:highlight w:val="white"/>
         </w:rPr>
-        <w:t>R</w:t>
+        <w:t>Buscamos cumplir siempre con las expectativas de nuestros clientes en cada proyecto, por lo que proporcionamos un servicio con un alto sentido de responsabilidad y compromiso. Para ello nos enfocamos en la mejora continua de nuestras aplicaciones, las cuales son revisadas por nuestro equipo para ser entregadas con los más altos estándares de calidad.</w:t>
       </w:r>
-      <w:r>
-        <w:rPr>
-          <w:rFonts w:ascii="Calibri" w:eastAsia="Calibri" w:hAnsi="Calibri" w:cs="Calibri"/>
-          <w:sz w:val="22"/>
-          <w:szCs w:val="22"/>
-          <w:highlight w:val="white"/>
-        </w:rPr>
-        <w:t>&amp;</w:t>
-      </w:r>
-      <w:r>
-        <w:rPr>
-          <w:rFonts w:ascii="Calibri" w:eastAsia="Calibri" w:hAnsi="Calibri" w:cs="Calibri"/>
-          <w:sz w:val="22"/>
-          <w:szCs w:val="22"/>
-          <w:highlight w:val="white"/>
-        </w:rPr>
-        <w:t xml:space="preserve">JP es una empresa </w:t>
-      </w:r>
-      <w:r>
-        <w:rPr>
-          <w:rFonts w:ascii="Calibri" w:eastAsia="Calibri" w:hAnsi="Calibri" w:cs="Calibri"/>
-          <w:sz w:val="22"/>
-          <w:szCs w:val="22"/>
-          <w:highlight w:val="white"/>
-        </w:rPr>
-        <w:t>de consultoría en tecnologías de información, especializada en el desarrollo de aplicaciones y soluciones de negocio para media</w:t>
-      </w:r>
-      <w:r>
-        <w:rPr>
-          <w:rFonts w:ascii="Calibri" w:eastAsia="Calibri" w:hAnsi="Calibri" w:cs="Calibri"/>
-          <w:sz w:val="22"/>
-          <w:szCs w:val="22"/>
-          <w:highlight w:val="white"/>
-        </w:rPr>
-        <w:t xml:space="preserve">nas y grandes empresas en los sectores educativo, industrias diversas, empresas de servicio y gobierno. Tenemos más de 7 años de experiencia en el desarrollo e implementación de aplicaciones y soluciones tecnológicas. </w:t>
-      </w:r>
     </w:p>
     <w:p>
       <w:pPr>
         <w:jc w:val="both"/>
-      </w:pPr>
-    </w:p>
-    <w:p>
-      <w:pPr>
-        <w:jc w:val="both"/>
-      </w:pPr>
-      <w:r>
-        <w:rPr>
-          <w:rFonts w:ascii="Calibri" w:eastAsia="Calibri" w:hAnsi="Calibri" w:cs="Calibri"/>
-          <w:sz w:val="22"/>
-          <w:szCs w:val="22"/>
-          <w:highlight w:val="white"/>
-        </w:rPr>
-        <w:t>Buscamos cumplir siempre con las exp</w:t>
-      </w:r>
-      <w:r>
-        <w:rPr>
-          <w:rFonts w:ascii="Calibri" w:eastAsia="Calibri" w:hAnsi="Calibri" w:cs="Calibri"/>
-          <w:sz w:val="22"/>
-          <w:szCs w:val="22"/>
-          <w:highlight w:val="white"/>
-        </w:rPr>
-        <w:t xml:space="preserve">ectativas de nuestros clientes en cada proyecto, por lo que proporcionamos un servicio con un alto sentido de responsabilidad y compromiso. Para ello nos enfocamos en la mejora continua de nuestras aplicaciones, las cuales son revisadas por nuestro equipo </w:t>
-      </w:r>
-      <w:r>
-        <w:rPr>
-          <w:rFonts w:ascii="Calibri" w:eastAsia="Calibri" w:hAnsi="Calibri" w:cs="Calibri"/>
-          <w:sz w:val="22"/>
-          <w:szCs w:val="22"/>
-          <w:highlight w:val="white"/>
-        </w:rPr>
-        <w:t>para ser entregadas con los más altos estándares de calidad.</w:t>
-      </w:r>
-    </w:p>
-    <w:p>
-      <w:pPr>
-        <w:jc w:val="both"/>
+        <w:rPr>
+          <w:rFonts w:asciiTheme="minorHAnsi" w:hAnsiTheme="minorHAnsi"/>
+        </w:rPr>
       </w:pPr>
     </w:p>
     <w:p>
@@ -1600,7 +1934,7 @@
         </w:numPr>
         <w:jc w:val="left"/>
         <w:rPr>
-          <w:rFonts w:asciiTheme="majorHAnsi" w:eastAsia="Calibri" w:hAnsiTheme="majorHAnsi" w:cstheme="minorHAnsi"/>
+          <w:rFonts w:asciiTheme="minorHAnsi" w:eastAsia="Calibri" w:hAnsiTheme="minorHAnsi" w:cstheme="minorHAnsi"/>
           <w:b/>
           <w:sz w:val="24"/>
           <w:szCs w:val="24"/>
@@ -1611,7 +1945,7 @@
       <w:bookmarkStart w:id="3" w:name="_Toc449722308"/>
       <w:r>
         <w:rPr>
-          <w:rFonts w:asciiTheme="majorHAnsi" w:eastAsia="Calibri" w:hAnsiTheme="majorHAnsi" w:cstheme="minorHAnsi"/>
+          <w:rFonts w:asciiTheme="minorHAnsi" w:eastAsia="Calibri" w:hAnsiTheme="minorHAnsi" w:cstheme="minorHAnsi"/>
           <w:b/>
           <w:sz w:val="24"/>
           <w:szCs w:val="24"/>
@@ -1626,6 +1960,9 @@
       <w:pPr>
         <w:ind w:left="851"/>
         <w:jc w:val="both"/>
+        <w:rPr>
+          <w:rFonts w:asciiTheme="minorHAnsi" w:hAnsiTheme="minorHAnsi"/>
+        </w:rPr>
       </w:pPr>
     </w:p>
     <w:p>
@@ -1634,18 +1971,36 @@
           <w:tab w:val="left" w:pos="567"/>
         </w:tabs>
         <w:jc w:val="both"/>
+        <w:rPr>
+          <w:rFonts w:asciiTheme="minorHAnsi" w:hAnsiTheme="minorHAnsi"/>
+        </w:rPr>
       </w:pPr>
       <w:r>
         <w:rPr>
-          <w:rFonts w:ascii="Verdana" w:eastAsia="Verdana" w:hAnsi="Verdana" w:cs="Verdana"/>
-        </w:rPr>
-        <w:t xml:space="preserve">&lt; debe incluir información sobre el propósito específico de las actividades de SCM que serán definidas en el plan, por ejemplo si el énfasis está dado en un control riguroso, en una rápida respuesta a los cambios, en la documentación, entre otros &gt; </w:t>
+          <w:rFonts w:asciiTheme="minorHAnsi" w:eastAsia="Verdana" w:hAnsiTheme="minorHAnsi" w:cs="Verdana"/>
+        </w:rPr>
+        <w:t xml:space="preserve">&lt; debe incluir información sobre el propósito específico de las actividades de SCM que serán definidas en el plan, por </w:t>
+      </w:r>
+      <w:r>
+        <w:rPr>
+          <w:rFonts w:asciiTheme="minorHAnsi" w:eastAsia="Verdana" w:hAnsiTheme="minorHAnsi" w:cs="Verdana"/>
+        </w:rPr>
+        <w:t>ejemplo,</w:t>
+      </w:r>
+      <w:r>
+        <w:rPr>
+          <w:rFonts w:asciiTheme="minorHAnsi" w:eastAsia="Verdana" w:hAnsiTheme="minorHAnsi" w:cs="Verdana"/>
+        </w:rPr>
+        <w:t xml:space="preserve"> si el énfasis está dado en un control riguroso, en una rápida respuesta a los cambios, en la documentación, entre otros &gt; </w:t>
       </w:r>
     </w:p>
     <w:p>
       <w:pPr>
         <w:ind w:left="851"/>
         <w:jc w:val="both"/>
+        <w:rPr>
+          <w:rFonts w:asciiTheme="minorHAnsi" w:hAnsiTheme="minorHAnsi"/>
+        </w:rPr>
       </w:pPr>
     </w:p>
     <w:p>
@@ -1665,7 +2020,7 @@
         </w:numPr>
         <w:jc w:val="left"/>
         <w:rPr>
-          <w:rFonts w:asciiTheme="majorHAnsi" w:eastAsia="Calibri" w:hAnsiTheme="majorHAnsi" w:cstheme="minorHAnsi"/>
+          <w:rFonts w:asciiTheme="minorHAnsi" w:eastAsia="Calibri" w:hAnsiTheme="minorHAnsi" w:cstheme="minorHAnsi"/>
           <w:b/>
           <w:sz w:val="24"/>
           <w:szCs w:val="24"/>
@@ -1674,7 +2029,7 @@
       </w:pPr>
       <w:r>
         <w:rPr>
-          <w:rFonts w:asciiTheme="majorHAnsi" w:eastAsia="Calibri" w:hAnsiTheme="majorHAnsi" w:cstheme="minorHAnsi"/>
+          <w:rFonts w:asciiTheme="minorHAnsi" w:eastAsia="Calibri" w:hAnsiTheme="minorHAnsi" w:cstheme="minorHAnsi"/>
           <w:b/>
           <w:sz w:val="24"/>
           <w:szCs w:val="24"/>
@@ -1686,7 +2041,7 @@
     <w:p>
       <w:pPr>
         <w:rPr>
-          <w:rFonts w:eastAsia="Calibri"/>
+          <w:rFonts w:asciiTheme="minorHAnsi" w:eastAsia="Calibri" w:hAnsiTheme="minorHAnsi"/>
         </w:rPr>
       </w:pPr>
     </w:p>
@@ -1696,18 +2051,45 @@
           <w:tab w:val="left" w:pos="567"/>
         </w:tabs>
         <w:jc w:val="both"/>
+        <w:rPr>
+          <w:rFonts w:asciiTheme="minorHAnsi" w:hAnsiTheme="minorHAnsi"/>
+        </w:rPr>
       </w:pPr>
       <w:r>
         <w:rPr>
-          <w:rFonts w:ascii="Verdana" w:eastAsia="Verdana" w:hAnsi="Verdana" w:cs="Verdana"/>
-        </w:rPr>
-        <w:t>&lt; debe establecerse brevemente el alcance de las tareas de SCM, identificando intereses y responsabilidades específicas, lo que se incluye en el plan y lo que no se incluye, información sobre los items en la configuración, tipo de control sobre cada item, etc. &gt;</w:t>
+          <w:rFonts w:asciiTheme="minorHAnsi" w:eastAsia="Verdana" w:hAnsiTheme="minorHAnsi" w:cs="Verdana"/>
+        </w:rPr>
+        <w:t xml:space="preserve">&lt; debe establecerse brevemente el alcance de las tareas de SCM, identificando intereses y responsabilidades específicas, lo que se incluye en el plan y lo que no se incluye, información sobre los </w:t>
       </w:r>
-    </w:p>
-    <w:p>
-      <w:pPr>
-        <w:rPr>
-          <w:rFonts w:eastAsia="Calibri"/>
+      <w:r>
+        <w:rPr>
+          <w:rFonts w:asciiTheme="minorHAnsi" w:eastAsia="Verdana" w:hAnsiTheme="minorHAnsi" w:cs="Verdana"/>
+        </w:rPr>
+        <w:t>ítems</w:t>
+      </w:r>
+      <w:r>
+        <w:rPr>
+          <w:rFonts w:asciiTheme="minorHAnsi" w:eastAsia="Verdana" w:hAnsiTheme="minorHAnsi" w:cs="Verdana"/>
+        </w:rPr>
+        <w:t xml:space="preserve"> en la configuración, tipo de control sobre cada </w:t>
+      </w:r>
+      <w:r>
+        <w:rPr>
+          <w:rFonts w:asciiTheme="minorHAnsi" w:eastAsia="Verdana" w:hAnsiTheme="minorHAnsi" w:cs="Verdana"/>
+        </w:rPr>
+        <w:t>ítem</w:t>
+      </w:r>
+      <w:r>
+        <w:rPr>
+          <w:rFonts w:asciiTheme="minorHAnsi" w:eastAsia="Verdana" w:hAnsiTheme="minorHAnsi" w:cs="Verdana"/>
+        </w:rPr>
+        <w:t>, etc. &gt;</w:t>
+      </w:r>
+    </w:p>
+    <w:p>
+      <w:pPr>
+        <w:rPr>
+          <w:rFonts w:asciiTheme="minorHAnsi" w:eastAsia="Calibri" w:hAnsiTheme="minorHAnsi"/>
         </w:rPr>
       </w:pPr>
     </w:p>
@@ -1715,6 +2097,9 @@
       <w:pPr>
         <w:ind w:left="851"/>
         <w:jc w:val="both"/>
+        <w:rPr>
+          <w:rFonts w:asciiTheme="minorHAnsi" w:hAnsiTheme="minorHAnsi"/>
+        </w:rPr>
       </w:pPr>
     </w:p>
     <w:p>
@@ -1726,7 +2111,7 @@
         </w:numPr>
         <w:jc w:val="left"/>
         <w:rPr>
-          <w:rFonts w:asciiTheme="majorHAnsi" w:eastAsia="Calibri" w:hAnsiTheme="majorHAnsi" w:cstheme="minorHAnsi"/>
+          <w:rFonts w:asciiTheme="minorHAnsi" w:eastAsia="Calibri" w:hAnsiTheme="minorHAnsi" w:cstheme="minorHAnsi"/>
           <w:b/>
           <w:sz w:val="24"/>
           <w:szCs w:val="24"/>
@@ -1737,7 +2122,7 @@
       <w:bookmarkStart w:id="5" w:name="_Toc449722309"/>
       <w:r>
         <w:rPr>
-          <w:rFonts w:asciiTheme="majorHAnsi" w:eastAsia="Calibri" w:hAnsiTheme="majorHAnsi" w:cstheme="minorHAnsi"/>
+          <w:rFonts w:asciiTheme="minorHAnsi" w:eastAsia="Calibri" w:hAnsiTheme="minorHAnsi" w:cstheme="minorHAnsi"/>
           <w:b/>
           <w:sz w:val="24"/>
           <w:szCs w:val="24"/>
@@ -1752,6 +2137,9 @@
       <w:pPr>
         <w:ind w:left="850"/>
         <w:jc w:val="both"/>
+        <w:rPr>
+          <w:rFonts w:asciiTheme="minorHAnsi" w:hAnsiTheme="minorHAnsi"/>
+        </w:rPr>
       </w:pPr>
     </w:p>
     <w:p>
@@ -1760,16 +2148,27 @@
           <w:tab w:val="left" w:pos="567"/>
         </w:tabs>
         <w:jc w:val="both"/>
+        <w:rPr>
+          <w:rFonts w:asciiTheme="minorHAnsi" w:hAnsiTheme="minorHAnsi"/>
+        </w:rPr>
       </w:pPr>
       <w:r>
         <w:rPr>
-          <w:rFonts w:ascii="Verdana" w:eastAsia="Verdana" w:hAnsi="Verdana" w:cs="Verdana"/>
+          <w:rFonts w:asciiTheme="minorHAnsi" w:eastAsia="Verdana" w:hAnsiTheme="minorHAnsi" w:cs="Verdana"/>
         </w:rPr>
         <w:t>&lt; incluye las definiciones de los términos necesarios para entender el Plan de SCM que ayuden a la comunicación entre los integrantes del grupo&gt;</w:t>
       </w:r>
     </w:p>
     <w:p>
+      <w:pPr>
+        <w:rPr>
+          <w:rFonts w:asciiTheme="minorHAnsi" w:hAnsiTheme="minorHAnsi"/>
+        </w:rPr>
+      </w:pPr>
       <w:r>
+        <w:rPr>
+          <w:rFonts w:asciiTheme="minorHAnsi" w:hAnsiTheme="minorHAnsi"/>
+        </w:rPr>
         <w:br w:type="page"/>
       </w:r>
     </w:p>
@@ -1792,7 +2191,7 @@
         </w:numPr>
         <w:jc w:val="left"/>
         <w:rPr>
-          <w:rFonts w:asciiTheme="majorHAnsi" w:eastAsia="Calibri" w:hAnsiTheme="majorHAnsi" w:cstheme="minorHAnsi"/>
+          <w:rFonts w:asciiTheme="minorHAnsi" w:eastAsia="Calibri" w:hAnsiTheme="minorHAnsi" w:cstheme="minorHAnsi"/>
           <w:b/>
           <w:sz w:val="24"/>
           <w:szCs w:val="24"/>
@@ -1802,7 +2201,7 @@
       <w:bookmarkStart w:id="8" w:name="_Toc449722310"/>
       <w:r>
         <w:rPr>
-          <w:rFonts w:asciiTheme="majorHAnsi" w:eastAsia="Calibri" w:hAnsiTheme="majorHAnsi" w:cstheme="minorHAnsi"/>
+          <w:rFonts w:asciiTheme="minorHAnsi" w:eastAsia="Calibri" w:hAnsiTheme="minorHAnsi" w:cstheme="minorHAnsi"/>
           <w:b/>
           <w:sz w:val="24"/>
           <w:szCs w:val="24"/>
@@ -1816,6 +2215,9 @@
     <w:p>
       <w:pPr>
         <w:jc w:val="both"/>
+        <w:rPr>
+          <w:rFonts w:asciiTheme="minorHAnsi" w:hAnsiTheme="minorHAnsi"/>
+        </w:rPr>
       </w:pPr>
     </w:p>
     <w:p>
@@ -1824,6 +2226,9 @@
           <w:tab w:val="left" w:pos="567"/>
         </w:tabs>
         <w:jc w:val="both"/>
+        <w:rPr>
+          <w:rFonts w:asciiTheme="minorHAnsi" w:hAnsiTheme="minorHAnsi"/>
+        </w:rPr>
       </w:pPr>
       <w:bookmarkStart w:id="9" w:name="h.gx3kp99gzh89" w:colFirst="0" w:colLast="0"/>
       <w:bookmarkStart w:id="10" w:name="h.s1us1kxquyga" w:colFirst="0" w:colLast="0"/>
@@ -1831,7 +2236,7 @@
       <w:bookmarkEnd w:id="10"/>
       <w:r>
         <w:rPr>
-          <w:rFonts w:ascii="Verdana" w:eastAsia="Verdana" w:hAnsi="Verdana" w:cs="Verdana"/>
+          <w:rFonts w:asciiTheme="minorHAnsi" w:eastAsia="Verdana" w:hAnsiTheme="minorHAnsi" w:cs="Verdana"/>
         </w:rPr>
         <w:t>&lt; incluye la lista de documentos que son referenciados en el Plan de SCM &gt;</w:t>
       </w:r>
@@ -1839,6 +2244,9 @@
     <w:p>
       <w:pPr>
         <w:jc w:val="both"/>
+        <w:rPr>
+          <w:rFonts w:asciiTheme="minorHAnsi" w:hAnsiTheme="minorHAnsi"/>
+        </w:rPr>
       </w:pPr>
     </w:p>
     <w:p>
@@ -1849,7 +2257,7 @@
           <w:numId w:val="5"/>
         </w:numPr>
         <w:rPr>
-          <w:rFonts w:asciiTheme="majorHAnsi" w:hAnsiTheme="majorHAnsi" w:cstheme="minorHAnsi"/>
+          <w:rFonts w:asciiTheme="minorHAnsi" w:hAnsiTheme="minorHAnsi" w:cstheme="minorHAnsi"/>
           <w:b/>
           <w:color w:val="auto"/>
           <w:sz w:val="28"/>
@@ -1862,7 +2270,7 @@
       <w:bookmarkEnd w:id="12"/>
       <w:r>
         <w:rPr>
-          <w:rFonts w:asciiTheme="majorHAnsi" w:hAnsiTheme="majorHAnsi" w:cstheme="minorHAnsi"/>
+          <w:rFonts w:asciiTheme="minorHAnsi" w:hAnsiTheme="minorHAnsi" w:cstheme="minorHAnsi"/>
           <w:b/>
           <w:color w:val="auto"/>
           <w:sz w:val="28"/>
@@ -1871,7 +2279,13 @@
         <w:t>Gestión de la Configuración del Software</w:t>
       </w:r>
     </w:p>
-    <w:p/>
+    <w:p>
+      <w:pPr>
+        <w:rPr>
+          <w:rFonts w:asciiTheme="minorHAnsi" w:hAnsiTheme="minorHAnsi"/>
+        </w:rPr>
+      </w:pPr>
+    </w:p>
     <w:p>
       <w:pPr>
         <w:tabs>
@@ -1879,18 +2293,30 @@
         </w:tabs>
         <w:ind w:left="284"/>
         <w:jc w:val="both"/>
+        <w:rPr>
+          <w:rFonts w:asciiTheme="minorHAnsi" w:hAnsiTheme="minorHAnsi"/>
+        </w:rPr>
       </w:pPr>
       <w:r>
         <w:rPr>
-          <w:rFonts w:ascii="Verdana" w:eastAsia="Verdana" w:hAnsi="Verdana" w:cs="Verdana"/>
+          <w:rFonts w:asciiTheme="minorHAnsi" w:eastAsia="Verdana" w:hAnsiTheme="minorHAnsi" w:cs="Verdana"/>
         </w:rPr>
         <w:t>&lt; el tema de esta sección es relacionar los elementos de la disciplina de SCM con las actividades específicas del proyecto y/o de SCM en la institución. Se especificarán organización, responsabilidades, agenda y recursos &gt;</w:t>
       </w:r>
     </w:p>
-    <w:p/>
+    <w:p>
+      <w:pPr>
+        <w:rPr>
+          <w:rFonts w:asciiTheme="minorHAnsi" w:hAnsiTheme="minorHAnsi"/>
+        </w:rPr>
+      </w:pPr>
+    </w:p>
     <w:p>
       <w:pPr>
         <w:jc w:val="both"/>
+        <w:rPr>
+          <w:rFonts w:asciiTheme="minorHAnsi" w:hAnsiTheme="minorHAnsi"/>
+        </w:rPr>
       </w:pPr>
     </w:p>
     <w:p>
@@ -1902,6 +2328,7 @@
         </w:numPr>
         <w:jc w:val="both"/>
         <w:rPr>
+          <w:rFonts w:asciiTheme="minorHAnsi" w:hAnsiTheme="minorHAnsi"/>
           <w:sz w:val="22"/>
           <w:szCs w:val="22"/>
         </w:rPr>
@@ -1910,7 +2337,7 @@
       <w:bookmarkEnd w:id="13"/>
       <w:r>
         <w:rPr>
-          <w:rFonts w:ascii="Calibri" w:eastAsia="Calibri" w:hAnsi="Calibri" w:cs="Calibri"/>
+          <w:rFonts w:asciiTheme="minorHAnsi" w:eastAsia="Calibri" w:hAnsiTheme="minorHAnsi" w:cs="Calibri"/>
           <w:b/>
           <w:sz w:val="22"/>
           <w:szCs w:val="22"/>
@@ -1922,6 +2349,9 @@
       <w:pPr>
         <w:ind w:left="720"/>
         <w:jc w:val="both"/>
+        <w:rPr>
+          <w:rFonts w:asciiTheme="minorHAnsi" w:hAnsiTheme="minorHAnsi"/>
+        </w:rPr>
       </w:pPr>
       <w:bookmarkStart w:id="14" w:name="h.3dy6vkm" w:colFirst="0" w:colLast="0"/>
       <w:bookmarkEnd w:id="14"/>
@@ -1933,10 +2363,13 @@
           <w:tab w:val="left" w:pos="567"/>
         </w:tabs>
         <w:jc w:val="both"/>
+        <w:rPr>
+          <w:rFonts w:asciiTheme="minorHAnsi" w:hAnsiTheme="minorHAnsi"/>
+        </w:rPr>
       </w:pPr>
       <w:r>
         <w:rPr>
-          <w:rFonts w:ascii="Verdana" w:eastAsia="Verdana" w:hAnsi="Verdana" w:cs="Verdana"/>
+          <w:rFonts w:asciiTheme="minorHAnsi" w:eastAsia="Verdana" w:hAnsiTheme="minorHAnsi" w:cs="Verdana"/>
         </w:rPr>
         <w:t>&lt; se especifican las funciones que debe cumplir cada entidad en la organización, teniendo en cuenta la estructura y como asignar y coordinar de la mejor forma posible las actividades de SCM que serán desarrolladas&gt;</w:t>
       </w:r>
@@ -1945,6 +2378,9 @@
       <w:pPr>
         <w:ind w:left="850"/>
         <w:jc w:val="both"/>
+        <w:rPr>
+          <w:rFonts w:asciiTheme="minorHAnsi" w:hAnsiTheme="minorHAnsi"/>
+        </w:rPr>
       </w:pPr>
     </w:p>
     <w:p>
@@ -1957,6 +2393,7 @@
         <w:contextualSpacing/>
         <w:jc w:val="both"/>
         <w:rPr>
+          <w:rFonts w:asciiTheme="minorHAnsi" w:hAnsiTheme="minorHAnsi"/>
           <w:sz w:val="22"/>
           <w:szCs w:val="22"/>
         </w:rPr>
@@ -1965,7 +2402,7 @@
       <w:bookmarkEnd w:id="15"/>
       <w:r>
         <w:rPr>
-          <w:rFonts w:ascii="Calibri" w:eastAsia="Calibri" w:hAnsi="Calibri" w:cs="Calibri"/>
+          <w:rFonts w:asciiTheme="minorHAnsi" w:eastAsia="Calibri" w:hAnsiTheme="minorHAnsi" w:cs="Calibri"/>
           <w:b/>
           <w:sz w:val="22"/>
           <w:szCs w:val="22"/>
@@ -1976,6 +2413,9 @@
     <w:p>
       <w:pPr>
         <w:ind w:left="720"/>
+        <w:rPr>
+          <w:rFonts w:asciiTheme="minorHAnsi" w:hAnsiTheme="minorHAnsi"/>
+        </w:rPr>
       </w:pPr>
     </w:p>
     <w:tbl>
@@ -2008,10 +2448,13 @@
           <w:p>
             <w:pPr>
               <w:jc w:val="center"/>
+              <w:rPr>
+                <w:rFonts w:asciiTheme="minorHAnsi" w:hAnsiTheme="minorHAnsi"/>
+              </w:rPr>
             </w:pPr>
             <w:r>
               <w:rPr>
-                <w:rFonts w:ascii="Calibri" w:eastAsia="Calibri" w:hAnsi="Calibri" w:cs="Calibri"/>
+                <w:rFonts w:asciiTheme="minorHAnsi" w:eastAsia="Calibri" w:hAnsiTheme="minorHAnsi" w:cs="Calibri"/>
                 <w:b/>
                 <w:sz w:val="22"/>
                 <w:szCs w:val="22"/>
@@ -2027,10 +2470,13 @@
           <w:p>
             <w:pPr>
               <w:jc w:val="center"/>
+              <w:rPr>
+                <w:rFonts w:asciiTheme="minorHAnsi" w:hAnsiTheme="minorHAnsi"/>
+              </w:rPr>
             </w:pPr>
             <w:r>
               <w:rPr>
-                <w:rFonts w:ascii="Calibri" w:eastAsia="Calibri" w:hAnsi="Calibri" w:cs="Calibri"/>
+                <w:rFonts w:asciiTheme="minorHAnsi" w:eastAsia="Calibri" w:hAnsiTheme="minorHAnsi" w:cs="Calibri"/>
                 <w:b/>
                 <w:sz w:val="22"/>
                 <w:szCs w:val="22"/>
@@ -2046,10 +2492,13 @@
           <w:p>
             <w:pPr>
               <w:jc w:val="center"/>
+              <w:rPr>
+                <w:rFonts w:asciiTheme="minorHAnsi" w:hAnsiTheme="minorHAnsi"/>
+              </w:rPr>
             </w:pPr>
             <w:r>
               <w:rPr>
-                <w:rFonts w:ascii="Calibri" w:eastAsia="Calibri" w:hAnsi="Calibri" w:cs="Calibri"/>
+                <w:rFonts w:asciiTheme="minorHAnsi" w:eastAsia="Calibri" w:hAnsiTheme="minorHAnsi" w:cs="Calibri"/>
                 <w:b/>
                 <w:sz w:val="22"/>
                 <w:szCs w:val="22"/>
@@ -2065,10 +2514,13 @@
           <w:p>
             <w:pPr>
               <w:jc w:val="center"/>
+              <w:rPr>
+                <w:rFonts w:asciiTheme="minorHAnsi" w:hAnsiTheme="minorHAnsi"/>
+              </w:rPr>
             </w:pPr>
             <w:r>
               <w:rPr>
-                <w:rFonts w:ascii="Calibri" w:eastAsia="Calibri" w:hAnsi="Calibri" w:cs="Calibri"/>
+                <w:rFonts w:asciiTheme="minorHAnsi" w:eastAsia="Calibri" w:hAnsiTheme="minorHAnsi" w:cs="Calibri"/>
                 <w:b/>
                 <w:sz w:val="22"/>
                 <w:szCs w:val="22"/>
@@ -2086,33 +2538,18 @@
           <w:p>
             <w:pPr>
               <w:jc w:val="both"/>
+              <w:rPr>
+                <w:rFonts w:asciiTheme="minorHAnsi" w:hAnsiTheme="minorHAnsi"/>
+              </w:rPr>
             </w:pPr>
             <w:r>
               <w:rPr>
-                <w:rFonts w:ascii="Calibri" w:eastAsia="Calibri" w:hAnsi="Calibri" w:cs="Calibri"/>
+                <w:rFonts w:asciiTheme="minorHAnsi" w:eastAsia="Calibri" w:hAnsiTheme="minorHAnsi" w:cs="Calibri"/>
                 <w:sz w:val="22"/>
                 <w:szCs w:val="22"/>
                 <w:highlight w:val="white"/>
               </w:rPr>
-              <w:t>Ges</w:t>
-            </w:r>
-            <w:r>
-              <w:rPr>
-                <w:rFonts w:ascii="Calibri" w:eastAsia="Calibri" w:hAnsi="Calibri" w:cs="Calibri"/>
-                <w:sz w:val="22"/>
-                <w:szCs w:val="22"/>
-                <w:highlight w:val="white"/>
-              </w:rPr>
-              <w:t>tor</w:t>
-            </w:r>
-            <w:r>
-              <w:rPr>
-                <w:rFonts w:ascii="Calibri" w:eastAsia="Calibri" w:hAnsi="Calibri" w:cs="Calibri"/>
-                <w:sz w:val="22"/>
-                <w:szCs w:val="22"/>
-                <w:highlight w:val="white"/>
-              </w:rPr>
-              <w:t xml:space="preserve"> de la configuración</w:t>
+              <w:t>Gestor de la configuración</w:t>
             </w:r>
           </w:p>
         </w:tc>
@@ -2123,7 +2560,16 @@
           <w:p>
             <w:pPr>
               <w:jc w:val="both"/>
+              <w:rPr>
+                <w:rFonts w:asciiTheme="minorHAnsi" w:hAnsiTheme="minorHAnsi"/>
+              </w:rPr>
             </w:pPr>
+            <w:r>
+              <w:rPr>
+                <w:rFonts w:asciiTheme="minorHAnsi" w:hAnsiTheme="minorHAnsi"/>
+              </w:rPr>
+              <w:t>Jean Paul Cruz Ventura</w:t>
+            </w:r>
           </w:p>
         </w:tc>
         <w:tc>
@@ -2133,10 +2579,13 @@
           <w:p>
             <w:pPr>
               <w:jc w:val="both"/>
+              <w:rPr>
+                <w:rFonts w:asciiTheme="minorHAnsi" w:hAnsiTheme="minorHAnsi"/>
+              </w:rPr>
             </w:pPr>
             <w:r>
               <w:rPr>
-                <w:rFonts w:ascii="Calibri" w:eastAsia="Calibri" w:hAnsi="Calibri" w:cs="Calibri"/>
+                <w:rFonts w:asciiTheme="minorHAnsi" w:eastAsia="Calibri" w:hAnsiTheme="minorHAnsi" w:cs="Calibri"/>
                 <w:sz w:val="22"/>
                 <w:szCs w:val="22"/>
               </w:rPr>
@@ -2151,6 +2600,9 @@
           <w:p>
             <w:pPr>
               <w:jc w:val="both"/>
+              <w:rPr>
+                <w:rFonts w:asciiTheme="minorHAnsi" w:hAnsiTheme="minorHAnsi"/>
+              </w:rPr>
             </w:pPr>
           </w:p>
         </w:tc>
@@ -2163,10 +2615,13 @@
           <w:p>
             <w:pPr>
               <w:jc w:val="both"/>
+              <w:rPr>
+                <w:rFonts w:asciiTheme="minorHAnsi" w:hAnsiTheme="minorHAnsi"/>
+              </w:rPr>
             </w:pPr>
             <w:r>
               <w:rPr>
-                <w:rFonts w:ascii="Calibri" w:eastAsia="Calibri" w:hAnsi="Calibri" w:cs="Calibri"/>
+                <w:rFonts w:asciiTheme="minorHAnsi" w:eastAsia="Calibri" w:hAnsiTheme="minorHAnsi" w:cs="Calibri"/>
                 <w:sz w:val="22"/>
                 <w:szCs w:val="22"/>
                 <w:highlight w:val="white"/>
@@ -2182,7 +2637,22 @@
           <w:p>
             <w:pPr>
               <w:jc w:val="both"/>
+              <w:rPr>
+                <w:rFonts w:asciiTheme="minorHAnsi" w:hAnsiTheme="minorHAnsi"/>
+              </w:rPr>
             </w:pPr>
+            <w:r>
+              <w:rPr>
+                <w:rFonts w:asciiTheme="minorHAnsi" w:hAnsiTheme="minorHAnsi"/>
+              </w:rPr>
+              <w:t>Neil Esteves</w:t>
+            </w:r>
+            <w:r>
+              <w:rPr>
+                <w:rFonts w:asciiTheme="minorHAnsi" w:hAnsiTheme="minorHAnsi"/>
+              </w:rPr>
+              <w:t xml:space="preserve"> Rosales</w:t>
+            </w:r>
           </w:p>
         </w:tc>
         <w:tc>
@@ -2192,10 +2662,13 @@
           <w:p>
             <w:pPr>
               <w:jc w:val="both"/>
+              <w:rPr>
+                <w:rFonts w:asciiTheme="minorHAnsi" w:hAnsiTheme="minorHAnsi"/>
+              </w:rPr>
             </w:pPr>
             <w:r>
               <w:rPr>
-                <w:rFonts w:ascii="Calibri" w:eastAsia="Calibri" w:hAnsi="Calibri" w:cs="Calibri"/>
+                <w:rFonts w:asciiTheme="minorHAnsi" w:eastAsia="Calibri" w:hAnsiTheme="minorHAnsi" w:cs="Calibri"/>
                 <w:sz w:val="22"/>
                 <w:szCs w:val="22"/>
               </w:rPr>
@@ -2210,6 +2683,9 @@
           <w:p>
             <w:pPr>
               <w:jc w:val="both"/>
+              <w:rPr>
+                <w:rFonts w:asciiTheme="minorHAnsi" w:hAnsiTheme="minorHAnsi"/>
+              </w:rPr>
             </w:pPr>
           </w:p>
         </w:tc>
@@ -2222,10 +2698,13 @@
           <w:p>
             <w:pPr>
               <w:jc w:val="both"/>
+              <w:rPr>
+                <w:rFonts w:asciiTheme="minorHAnsi" w:hAnsiTheme="minorHAnsi"/>
+              </w:rPr>
             </w:pPr>
             <w:r>
               <w:rPr>
-                <w:rFonts w:ascii="Calibri" w:eastAsia="Calibri" w:hAnsi="Calibri" w:cs="Calibri"/>
+                <w:rFonts w:asciiTheme="minorHAnsi" w:eastAsia="Calibri" w:hAnsiTheme="minorHAnsi" w:cs="Calibri"/>
                 <w:sz w:val="22"/>
                 <w:szCs w:val="22"/>
                 <w:highlight w:val="white"/>
@@ -2241,7 +2720,16 @@
           <w:p>
             <w:pPr>
               <w:jc w:val="both"/>
+              <w:rPr>
+                <w:rFonts w:asciiTheme="minorHAnsi" w:hAnsiTheme="minorHAnsi"/>
+              </w:rPr>
             </w:pPr>
+            <w:r>
+              <w:rPr>
+                <w:rFonts w:asciiTheme="minorHAnsi" w:hAnsiTheme="minorHAnsi"/>
+              </w:rPr>
+              <w:t>Jesús Cahuana, Ricardo La Rosa Henriquez</w:t>
+            </w:r>
           </w:p>
         </w:tc>
         <w:tc>
@@ -2251,22 +2739,17 @@
           <w:p>
             <w:pPr>
               <w:jc w:val="both"/>
+              <w:rPr>
+                <w:rFonts w:asciiTheme="minorHAnsi" w:hAnsiTheme="minorHAnsi"/>
+              </w:rPr>
             </w:pPr>
             <w:r>
               <w:rPr>
-                <w:rFonts w:ascii="Calibri" w:eastAsia="Calibri" w:hAnsi="Calibri" w:cs="Calibri"/>
+                <w:rFonts w:asciiTheme="minorHAnsi" w:eastAsia="Calibri" w:hAnsiTheme="minorHAnsi" w:cs="Calibri"/>
                 <w:sz w:val="22"/>
                 <w:szCs w:val="22"/>
               </w:rPr>
-              <w:t xml:space="preserve">Analizar las solicitudes de cambio, teniendo en cuenta el </w:t>
-            </w:r>
-            <w:r>
-              <w:rPr>
-                <w:rFonts w:ascii="Calibri" w:eastAsia="Calibri" w:hAnsi="Calibri" w:cs="Calibri"/>
-                <w:sz w:val="22"/>
-                <w:szCs w:val="22"/>
-              </w:rPr>
-              <w:t>impacto y los riesgos que puede causar.</w:t>
+              <w:t>Analizar las solicitudes de cambio, teniendo en cuenta el impacto y los riesgos que puede causar.</w:t>
             </w:r>
           </w:p>
         </w:tc>
@@ -2277,6 +2760,9 @@
           <w:p>
             <w:pPr>
               <w:jc w:val="both"/>
+              <w:rPr>
+                <w:rFonts w:asciiTheme="minorHAnsi" w:hAnsiTheme="minorHAnsi"/>
+              </w:rPr>
             </w:pPr>
           </w:p>
         </w:tc>
@@ -2289,10 +2775,13 @@
           <w:p>
             <w:pPr>
               <w:jc w:val="both"/>
+              <w:rPr>
+                <w:rFonts w:asciiTheme="minorHAnsi" w:hAnsiTheme="minorHAnsi"/>
+              </w:rPr>
             </w:pPr>
             <w:r>
               <w:rPr>
-                <w:rFonts w:ascii="Calibri" w:eastAsia="Calibri" w:hAnsi="Calibri" w:cs="Calibri"/>
+                <w:rFonts w:asciiTheme="minorHAnsi" w:eastAsia="Calibri" w:hAnsiTheme="minorHAnsi" w:cs="Calibri"/>
                 <w:sz w:val="22"/>
                 <w:szCs w:val="22"/>
                 <w:highlight w:val="white"/>
@@ -2308,7 +2797,24 @@
           <w:p>
             <w:pPr>
               <w:jc w:val="both"/>
+              <w:rPr>
+                <w:rFonts w:asciiTheme="minorHAnsi" w:hAnsiTheme="minorHAnsi"/>
+              </w:rPr>
             </w:pPr>
+            <w:r>
+              <w:rPr>
+                <w:rFonts w:asciiTheme="minorHAnsi" w:hAnsiTheme="minorHAnsi"/>
+              </w:rPr>
+              <w:t>Gustavo D</w:t>
+            </w:r>
+            <w:bookmarkStart w:id="16" w:name="_GoBack"/>
+            <w:bookmarkEnd w:id="16"/>
+            <w:r>
+              <w:rPr>
+                <w:rFonts w:asciiTheme="minorHAnsi" w:hAnsiTheme="minorHAnsi"/>
+              </w:rPr>
+              <w:t>e la Cruz, Enzo Mariano</w:t>
+            </w:r>
           </w:p>
         </w:tc>
         <w:tc>
@@ -2318,10 +2824,13 @@
           <w:p>
             <w:pPr>
               <w:jc w:val="both"/>
+              <w:rPr>
+                <w:rFonts w:asciiTheme="minorHAnsi" w:hAnsiTheme="minorHAnsi"/>
+              </w:rPr>
             </w:pPr>
             <w:r>
               <w:rPr>
-                <w:rFonts w:ascii="Calibri" w:eastAsia="Calibri" w:hAnsi="Calibri" w:cs="Calibri"/>
+                <w:rFonts w:asciiTheme="minorHAnsi" w:eastAsia="Calibri" w:hAnsiTheme="minorHAnsi" w:cs="Calibri"/>
                 <w:sz w:val="22"/>
                 <w:szCs w:val="22"/>
               </w:rPr>
@@ -2329,20 +2838,12 @@
             </w:r>
             <w:r>
               <w:rPr>
-                <w:rFonts w:ascii="Calibri" w:eastAsia="Calibri" w:hAnsi="Calibri" w:cs="Calibri"/>
+                <w:rFonts w:asciiTheme="minorHAnsi" w:eastAsia="Calibri" w:hAnsiTheme="minorHAnsi" w:cs="Calibri"/>
                 <w:sz w:val="22"/>
                 <w:szCs w:val="22"/>
               </w:rPr>
               <w:lastRenderedPageBreak/>
-              <w:t xml:space="preserve">estándares, procesos, herramientas y métodos de evaluación para el aseguramiento de calidad para los diferentes procesos incluidos </w:t>
-            </w:r>
-            <w:r>
-              <w:rPr>
-                <w:rFonts w:ascii="Calibri" w:eastAsia="Calibri" w:hAnsi="Calibri" w:cs="Calibri"/>
-                <w:sz w:val="22"/>
-                <w:szCs w:val="22"/>
-              </w:rPr>
-              <w:t>en la gestión de la configuración del software</w:t>
+              <w:t>estándares, procesos, herramientas y métodos de evaluación para el aseguramiento de calidad para los diferentes procesos incluidos en la gestión de la configuración del software</w:t>
             </w:r>
           </w:p>
         </w:tc>
@@ -2353,11 +2854,17 @@
           <w:p>
             <w:pPr>
               <w:jc w:val="both"/>
+              <w:rPr>
+                <w:rFonts w:asciiTheme="minorHAnsi" w:hAnsiTheme="minorHAnsi"/>
+              </w:rPr>
             </w:pPr>
           </w:p>
           <w:p>
             <w:pPr>
               <w:jc w:val="both"/>
+              <w:rPr>
+                <w:rFonts w:asciiTheme="minorHAnsi" w:hAnsiTheme="minorHAnsi"/>
+              </w:rPr>
             </w:pPr>
           </w:p>
         </w:tc>
@@ -2370,15 +2877,17 @@
           <w:p>
             <w:pPr>
               <w:jc w:val="both"/>
+              <w:rPr>
+                <w:rFonts w:asciiTheme="minorHAnsi" w:hAnsiTheme="minorHAnsi"/>
+              </w:rPr>
             </w:pPr>
             <w:r>
               <w:rPr>
-                <w:rFonts w:ascii="Calibri" w:eastAsia="Calibri" w:hAnsi="Calibri" w:cs="Calibri"/>
+                <w:rFonts w:asciiTheme="minorHAnsi" w:eastAsia="Calibri" w:hAnsiTheme="minorHAnsi" w:cs="Calibri"/>
                 <w:sz w:val="22"/>
                 <w:szCs w:val="22"/>
                 <w:highlight w:val="white"/>
               </w:rPr>
-              <w:lastRenderedPageBreak/>
               <w:t>Auditoría</w:t>
             </w:r>
           </w:p>
@@ -2390,10 +2899,13 @@
           <w:p>
             <w:pPr>
               <w:jc w:val="both"/>
+              <w:rPr>
+                <w:rFonts w:asciiTheme="minorHAnsi" w:hAnsiTheme="minorHAnsi"/>
+              </w:rPr>
             </w:pPr>
             <w:r>
               <w:rPr>
-                <w:rFonts w:ascii="Calibri" w:eastAsia="Calibri" w:hAnsi="Calibri" w:cs="Calibri"/>
+                <w:rFonts w:asciiTheme="minorHAnsi" w:eastAsia="Calibri" w:hAnsiTheme="minorHAnsi" w:cs="Calibri"/>
                 <w:sz w:val="22"/>
                 <w:szCs w:val="22"/>
               </w:rPr>
@@ -2408,14 +2920,33 @@
           <w:p>
             <w:pPr>
               <w:jc w:val="both"/>
+              <w:rPr>
+                <w:rFonts w:asciiTheme="minorHAnsi" w:hAnsiTheme="minorHAnsi"/>
+              </w:rPr>
             </w:pPr>
             <w:r>
               <w:rPr>
-                <w:rFonts w:ascii="Calibri" w:eastAsia="Calibri" w:hAnsi="Calibri" w:cs="Calibri"/>
+                <w:rFonts w:asciiTheme="minorHAnsi" w:eastAsia="Calibri" w:hAnsiTheme="minorHAnsi" w:cs="Calibri"/>
                 <w:sz w:val="22"/>
                 <w:szCs w:val="22"/>
               </w:rPr>
-              <w:t>asegurar que la información registrada en la CMDB(Configuration Management DataBase) coincide con la configuración real de la estructura TI de la organización</w:t>
+              <w:t xml:space="preserve">asegurar que la información registrada en la </w:t>
+            </w:r>
+            <w:r>
+              <w:rPr>
+                <w:rFonts w:asciiTheme="minorHAnsi" w:eastAsia="Calibri" w:hAnsiTheme="minorHAnsi" w:cs="Calibri"/>
+                <w:sz w:val="22"/>
+                <w:szCs w:val="22"/>
+              </w:rPr>
+              <w:t>CMDB (</w:t>
+            </w:r>
+            <w:r>
+              <w:rPr>
+                <w:rFonts w:asciiTheme="minorHAnsi" w:eastAsia="Calibri" w:hAnsiTheme="minorHAnsi" w:cs="Calibri"/>
+                <w:sz w:val="22"/>
+                <w:szCs w:val="22"/>
+              </w:rPr>
+              <w:t>Configuration Management DataBase) coincide con la configuración real de la estructura TI de la organización</w:t>
             </w:r>
           </w:p>
         </w:tc>
@@ -2426,6 +2957,9 @@
           <w:p>
             <w:pPr>
               <w:jc w:val="both"/>
+              <w:rPr>
+                <w:rFonts w:asciiTheme="minorHAnsi" w:hAnsiTheme="minorHAnsi"/>
+              </w:rPr>
             </w:pPr>
           </w:p>
         </w:tc>
@@ -2435,10 +2969,13 @@
       <w:pPr>
         <w:ind w:left="850"/>
         <w:jc w:val="both"/>
+        <w:rPr>
+          <w:rFonts w:asciiTheme="minorHAnsi" w:hAnsiTheme="minorHAnsi"/>
+        </w:rPr>
       </w:pPr>
       <w:r>
         <w:rPr>
-          <w:rFonts w:ascii="Calibri" w:eastAsia="Calibri" w:hAnsi="Calibri" w:cs="Calibri"/>
+          <w:rFonts w:asciiTheme="minorHAnsi" w:eastAsia="Calibri" w:hAnsiTheme="minorHAnsi" w:cs="Calibri"/>
           <w:b/>
           <w:sz w:val="22"/>
           <w:szCs w:val="22"/>
@@ -2448,7 +2985,7 @@
       </w:r>
       <w:r>
         <w:rPr>
-          <w:rFonts w:ascii="Calibri" w:eastAsia="Calibri" w:hAnsi="Calibri" w:cs="Calibri"/>
+          <w:rFonts w:asciiTheme="minorHAnsi" w:eastAsia="Calibri" w:hAnsiTheme="minorHAnsi" w:cs="Calibri"/>
           <w:sz w:val="22"/>
           <w:szCs w:val="22"/>
         </w:rPr>
@@ -2459,6 +2996,9 @@
       <w:pPr>
         <w:ind w:left="850"/>
         <w:jc w:val="both"/>
+        <w:rPr>
+          <w:rFonts w:asciiTheme="minorHAnsi" w:hAnsiTheme="minorHAnsi"/>
+        </w:rPr>
       </w:pPr>
     </w:p>
     <w:p>
@@ -2471,15 +3011,16 @@
         <w:contextualSpacing/>
         <w:jc w:val="both"/>
         <w:rPr>
+          <w:rFonts w:asciiTheme="minorHAnsi" w:hAnsiTheme="minorHAnsi"/>
           <w:sz w:val="22"/>
           <w:szCs w:val="22"/>
         </w:rPr>
       </w:pPr>
-      <w:bookmarkStart w:id="16" w:name="h.dpucbgxs0vt" w:colFirst="0" w:colLast="0"/>
-      <w:bookmarkEnd w:id="16"/>
+      <w:bookmarkStart w:id="17" w:name="h.dpucbgxs0vt" w:colFirst="0" w:colLast="0"/>
+      <w:bookmarkEnd w:id="17"/>
       <w:r>
         <w:rPr>
-          <w:rFonts w:ascii="Calibri" w:eastAsia="Calibri" w:hAnsi="Calibri" w:cs="Calibri"/>
+          <w:rFonts w:asciiTheme="minorHAnsi" w:eastAsia="Calibri" w:hAnsiTheme="minorHAnsi" w:cs="Calibri"/>
           <w:b/>
           <w:sz w:val="22"/>
           <w:szCs w:val="22"/>
@@ -2489,13 +3030,65 @@
     </w:p>
     <w:p>
       <w:pPr>
+        <w:ind w:left="850"/>
+        <w:contextualSpacing/>
+        <w:jc w:val="both"/>
+        <w:rPr>
+          <w:rFonts w:asciiTheme="minorHAnsi" w:eastAsia="Calibri" w:hAnsiTheme="minorHAnsi" w:cs="Calibri"/>
+          <w:b/>
+          <w:sz w:val="22"/>
+          <w:szCs w:val="22"/>
+        </w:rPr>
+      </w:pPr>
+    </w:p>
+    <w:p>
+      <w:pPr>
+        <w:ind w:left="850"/>
+        <w:contextualSpacing/>
+        <w:jc w:val="both"/>
+        <w:rPr>
+          <w:rFonts w:asciiTheme="minorHAnsi" w:hAnsiTheme="minorHAnsi"/>
+          <w:sz w:val="22"/>
+          <w:szCs w:val="22"/>
+        </w:rPr>
+      </w:pPr>
+      <w:r>
+        <w:rPr>
+          <w:rFonts w:asciiTheme="minorHAnsi" w:eastAsia="Calibri" w:hAnsiTheme="minorHAnsi" w:cs="Calibri"/>
+          <w:sz w:val="22"/>
+          <w:szCs w:val="22"/>
+        </w:rPr>
+        <w:t>Las políticas que se establecen en el repositorio en Github, son las siguientes, todo integrante tiene acceso al repositorio con derechos de administrador, es decir, puede leer, escribir y crear documentos sea conveniente para el crecimiento del proyecto. Todos los Integrantes tendrán un seguimiento sobre las actividades en el equipo</w:t>
+      </w:r>
+      <w:r>
+        <w:rPr>
+          <w:rFonts w:asciiTheme="minorHAnsi" w:eastAsia="Calibri" w:hAnsiTheme="minorHAnsi" w:cs="Calibri"/>
+          <w:sz w:val="22"/>
+          <w:szCs w:val="22"/>
+        </w:rPr>
+        <w:t xml:space="preserve"> y el proyecto (Participación, colaboración, etc.)</w:t>
+      </w:r>
+      <w:r>
+        <w:rPr>
+          <w:rFonts w:asciiTheme="minorHAnsi" w:eastAsia="Calibri" w:hAnsiTheme="minorHAnsi" w:cs="Calibri"/>
+          <w:sz w:val="22"/>
+          <w:szCs w:val="22"/>
+        </w:rPr>
+        <w:t>, por parte del jefe de proyecto, dicho esto, cualquier inconveniente de inactividad se le notificará al mencionado anteriormente.</w:t>
+      </w:r>
+    </w:p>
+    <w:p>
+      <w:pPr>
         <w:ind w:left="720"/>
         <w:jc w:val="both"/>
-      </w:pPr>
-      <w:bookmarkStart w:id="17" w:name="h.tz799k1ymjk" w:colFirst="0" w:colLast="0"/>
-      <w:bookmarkStart w:id="18" w:name="h.4d34og8" w:colFirst="0" w:colLast="0"/>
-      <w:bookmarkEnd w:id="17"/>
+        <w:rPr>
+          <w:rFonts w:asciiTheme="minorHAnsi" w:hAnsiTheme="minorHAnsi"/>
+        </w:rPr>
+      </w:pPr>
+      <w:bookmarkStart w:id="18" w:name="h.tz799k1ymjk" w:colFirst="0" w:colLast="0"/>
+      <w:bookmarkStart w:id="19" w:name="h.4d34og8" w:colFirst="0" w:colLast="0"/>
       <w:bookmarkEnd w:id="18"/>
+      <w:bookmarkEnd w:id="19"/>
     </w:p>
     <w:p>
       <w:pPr>
@@ -2507,15 +3100,16 @@
         <w:contextualSpacing/>
         <w:jc w:val="both"/>
         <w:rPr>
+          <w:rFonts w:asciiTheme="minorHAnsi" w:hAnsiTheme="minorHAnsi"/>
           <w:sz w:val="22"/>
           <w:szCs w:val="22"/>
         </w:rPr>
       </w:pPr>
-      <w:bookmarkStart w:id="19" w:name="h.4vzzfke17sck" w:colFirst="0" w:colLast="0"/>
-      <w:bookmarkEnd w:id="19"/>
+      <w:bookmarkStart w:id="20" w:name="h.4vzzfke17sck" w:colFirst="0" w:colLast="0"/>
+      <w:bookmarkEnd w:id="20"/>
       <w:r>
         <w:rPr>
-          <w:rFonts w:ascii="Calibri" w:eastAsia="Calibri" w:hAnsi="Calibri" w:cs="Calibri"/>
+          <w:rFonts w:asciiTheme="minorHAnsi" w:eastAsia="Calibri" w:hAnsiTheme="minorHAnsi" w:cs="Calibri"/>
           <w:b/>
           <w:sz w:val="22"/>
           <w:szCs w:val="22"/>
@@ -2527,20 +3121,26 @@
       <w:pPr>
         <w:ind w:left="720"/>
         <w:jc w:val="both"/>
-      </w:pPr>
-      <w:bookmarkStart w:id="20" w:name="h.egu290ar1f3q" w:colFirst="0" w:colLast="0"/>
-      <w:bookmarkEnd w:id="20"/>
+        <w:rPr>
+          <w:rFonts w:asciiTheme="minorHAnsi" w:hAnsiTheme="minorHAnsi"/>
+        </w:rPr>
+      </w:pPr>
+      <w:bookmarkStart w:id="21" w:name="h.egu290ar1f3q" w:colFirst="0" w:colLast="0"/>
+      <w:bookmarkEnd w:id="21"/>
     </w:p>
     <w:p>
       <w:pPr>
         <w:ind w:left="720"/>
         <w:jc w:val="both"/>
-      </w:pPr>
-      <w:bookmarkStart w:id="21" w:name="h.cdd6gf7i1c66" w:colFirst="0" w:colLast="0"/>
-      <w:bookmarkEnd w:id="21"/>
+        <w:rPr>
+          <w:rFonts w:asciiTheme="minorHAnsi" w:hAnsiTheme="minorHAnsi"/>
+        </w:rPr>
+      </w:pPr>
+      <w:bookmarkStart w:id="22" w:name="h.cdd6gf7i1c66" w:colFirst="0" w:colLast="0"/>
+      <w:bookmarkEnd w:id="22"/>
       <w:r>
         <w:rPr>
-          <w:rFonts w:ascii="Calibri" w:eastAsia="Calibri" w:hAnsi="Calibri" w:cs="Calibri"/>
+          <w:rFonts w:asciiTheme="minorHAnsi" w:eastAsia="Calibri" w:hAnsiTheme="minorHAnsi" w:cs="Calibri"/>
           <w:b/>
           <w:sz w:val="22"/>
           <w:szCs w:val="22"/>
@@ -2552,30 +3152,86 @@
       <w:pPr>
         <w:ind w:left="720"/>
         <w:jc w:val="both"/>
-      </w:pPr>
-      <w:bookmarkStart w:id="22" w:name="h.ktb6giitx6ys" w:colFirst="0" w:colLast="0"/>
-      <w:bookmarkStart w:id="23" w:name="h.ahfozkkjm9tq" w:colFirst="0" w:colLast="0"/>
-      <w:bookmarkEnd w:id="22"/>
+        <w:rPr>
+          <w:rFonts w:asciiTheme="minorHAnsi" w:hAnsiTheme="minorHAnsi"/>
+        </w:rPr>
+      </w:pPr>
+      <w:bookmarkStart w:id="23" w:name="h.ktb6giitx6ys" w:colFirst="0" w:colLast="0"/>
+      <w:bookmarkStart w:id="24" w:name="h.ahfozkkjm9tq" w:colFirst="0" w:colLast="0"/>
       <w:bookmarkEnd w:id="23"/>
+      <w:bookmarkEnd w:id="24"/>
     </w:p>
     <w:p>
       <w:pPr>
         <w:ind w:left="720"/>
         <w:jc w:val="both"/>
-      </w:pPr>
-      <w:bookmarkStart w:id="24" w:name="h.mtqnbg8rpkp9" w:colFirst="0" w:colLast="0"/>
-      <w:bookmarkEnd w:id="24"/>
+        <w:rPr>
+          <w:rFonts w:asciiTheme="minorHAnsi" w:hAnsiTheme="minorHAnsi"/>
+          <w:sz w:val="22"/>
+        </w:rPr>
+      </w:pPr>
+      <w:r>
+        <w:rPr>
+          <w:rFonts w:asciiTheme="minorHAnsi" w:hAnsiTheme="minorHAnsi"/>
+          <w:sz w:val="22"/>
+        </w:rPr>
+        <w:t xml:space="preserve">Es una plataforma de </w:t>
+      </w:r>
+      <w:r>
+        <w:rPr>
+          <w:rFonts w:asciiTheme="minorHAnsi" w:hAnsiTheme="minorHAnsi"/>
+          <w:b/>
+          <w:sz w:val="22"/>
+        </w:rPr>
+        <w:t xml:space="preserve">desarrollo colaborativo de software </w:t>
+      </w:r>
+      <w:r>
+        <w:rPr>
+          <w:rFonts w:asciiTheme="minorHAnsi" w:hAnsiTheme="minorHAnsi"/>
+          <w:sz w:val="22"/>
+        </w:rPr>
+        <w:t xml:space="preserve">para alojar proyectos utilizando el sistema de control de versiones </w:t>
+      </w:r>
+      <w:r>
+        <w:rPr>
+          <w:rFonts w:asciiTheme="minorHAnsi" w:hAnsiTheme="minorHAnsi"/>
+          <w:b/>
+          <w:sz w:val="22"/>
+        </w:rPr>
+        <w:t>Git</w:t>
+      </w:r>
+      <w:r>
+        <w:rPr>
+          <w:rFonts w:asciiTheme="minorHAnsi" w:hAnsiTheme="minorHAnsi"/>
+          <w:sz w:val="22"/>
+        </w:rPr>
+        <w:t>.</w:t>
+      </w:r>
     </w:p>
     <w:p>
       <w:pPr>
         <w:ind w:left="720"/>
         <w:jc w:val="both"/>
-      </w:pPr>
-      <w:bookmarkStart w:id="25" w:name="h.pokrjm1n6vig" w:colFirst="0" w:colLast="0"/>
+        <w:rPr>
+          <w:rFonts w:asciiTheme="minorHAnsi" w:hAnsiTheme="minorHAnsi"/>
+        </w:rPr>
+      </w:pPr>
+      <w:bookmarkStart w:id="25" w:name="h.mtqnbg8rpkp9" w:colFirst="0" w:colLast="0"/>
       <w:bookmarkEnd w:id="25"/>
+    </w:p>
+    <w:p>
+      <w:pPr>
+        <w:ind w:left="720"/>
+        <w:jc w:val="both"/>
+        <w:rPr>
+          <w:rFonts w:asciiTheme="minorHAnsi" w:hAnsiTheme="minorHAnsi"/>
+        </w:rPr>
+      </w:pPr>
+      <w:bookmarkStart w:id="26" w:name="h.pokrjm1n6vig" w:colFirst="0" w:colLast="0"/>
+      <w:bookmarkEnd w:id="26"/>
       <w:r>
         <w:rPr>
-          <w:rFonts w:ascii="Calibri" w:eastAsia="Calibri" w:hAnsi="Calibri" w:cs="Calibri"/>
+          <w:rFonts w:asciiTheme="minorHAnsi" w:eastAsia="Calibri" w:hAnsiTheme="minorHAnsi" w:cs="Calibri"/>
           <w:b/>
           <w:sz w:val="22"/>
           <w:szCs w:val="22"/>
@@ -2587,20 +3243,24 @@
       <w:pPr>
         <w:ind w:left="720"/>
         <w:jc w:val="both"/>
-      </w:pPr>
-      <w:bookmarkStart w:id="26" w:name="h.iftevr6qj4h3" w:colFirst="0" w:colLast="0"/>
-      <w:bookmarkEnd w:id="26"/>
+        <w:rPr>
+          <w:rFonts w:asciiTheme="minorHAnsi" w:hAnsiTheme="minorHAnsi"/>
+        </w:rPr>
+      </w:pPr>
+      <w:bookmarkStart w:id="27" w:name="h.iftevr6qj4h3" w:colFirst="0" w:colLast="0"/>
+      <w:bookmarkEnd w:id="27"/>
       <w:r>
         <w:rPr>
-          <w:rFonts w:ascii="Calibri" w:eastAsia="Calibri" w:hAnsi="Calibri" w:cs="Calibri"/>
+          <w:rFonts w:asciiTheme="minorHAnsi" w:eastAsia="Calibri" w:hAnsiTheme="minorHAnsi" w:cs="Calibri"/>
           <w:sz w:val="22"/>
           <w:szCs w:val="22"/>
         </w:rPr>
+        <w:lastRenderedPageBreak/>
         <w:t>Es un sistema de control de versiones, p</w:t>
       </w:r>
       <w:r>
         <w:rPr>
-          <w:rFonts w:ascii="Arial" w:eastAsia="Arial" w:hAnsi="Arial" w:cs="Arial"/>
+          <w:rFonts w:asciiTheme="minorHAnsi" w:eastAsia="Arial" w:hAnsiTheme="minorHAnsi" w:cs="Arial"/>
           <w:color w:val="252525"/>
           <w:sz w:val="22"/>
           <w:szCs w:val="22"/>
@@ -2613,51 +3273,38 @@
       <w:pPr>
         <w:ind w:left="720"/>
         <w:jc w:val="both"/>
-      </w:pPr>
-      <w:bookmarkStart w:id="27" w:name="h.aydtsynnqgbk" w:colFirst="0" w:colLast="0"/>
-      <w:bookmarkEnd w:id="27"/>
+        <w:rPr>
+          <w:rFonts w:asciiTheme="minorHAnsi" w:hAnsiTheme="minorHAnsi"/>
+        </w:rPr>
+      </w:pPr>
+      <w:bookmarkStart w:id="28" w:name="h.aydtsynnqgbk" w:colFirst="0" w:colLast="0"/>
+      <w:bookmarkEnd w:id="28"/>
     </w:p>
     <w:p>
       <w:pPr>
         <w:ind w:left="720"/>
         <w:jc w:val="both"/>
-      </w:pPr>
-      <w:bookmarkStart w:id="28" w:name="h.uaryvruacenv" w:colFirst="0" w:colLast="0"/>
-      <w:bookmarkEnd w:id="28"/>
+        <w:rPr>
+          <w:rFonts w:asciiTheme="minorHAnsi" w:hAnsiTheme="minorHAnsi"/>
+        </w:rPr>
+      </w:pPr>
+      <w:bookmarkStart w:id="29" w:name="h.uaryvruacenv" w:colFirst="0" w:colLast="0"/>
+      <w:bookmarkEnd w:id="29"/>
       <w:r>
         <w:rPr>
-          <w:rFonts w:ascii="Arial" w:eastAsia="Arial" w:hAnsi="Arial" w:cs="Arial"/>
+          <w:rFonts w:asciiTheme="minorHAnsi" w:eastAsia="Arial" w:hAnsiTheme="minorHAnsi" w:cs="Arial"/>
           <w:color w:val="252525"/>
           <w:sz w:val="22"/>
           <w:szCs w:val="22"/>
           <w:highlight w:val="white"/>
         </w:rPr>
-        <w:t xml:space="preserve">El git trabaja de una forma distribuida para que cada usuario pueda tener actualizado los archivos </w:t>
+        <w:t>El git trabaja de una forma distribuida para que cada usuario pueda tener actualizado los archivos que contiene el repositorio en un repositorio local, de forma que si por algún motivo el servidor central tiene una falla, el contenido del repositorio esta copiado en cada usuario conectado.</w:t>
       </w:r>
       <w:r>
         <w:rPr>
-          <w:rFonts w:ascii="Arial" w:eastAsia="Arial" w:hAnsi="Arial" w:cs="Arial"/>
-          <w:color w:val="252525"/>
-          <w:sz w:val="22"/>
-          <w:szCs w:val="22"/>
-          <w:highlight w:val="white"/>
-        </w:rPr>
-        <w:t xml:space="preserve">que contiene el repositorio en un repositorio local, de forma que si por </w:t>
-      </w:r>
-      <w:r>
-        <w:rPr>
-          <w:rFonts w:ascii="Arial" w:eastAsia="Arial" w:hAnsi="Arial" w:cs="Arial"/>
-          <w:color w:val="252525"/>
-          <w:sz w:val="22"/>
-          <w:szCs w:val="22"/>
-          <w:highlight w:val="white"/>
-        </w:rPr>
-        <w:lastRenderedPageBreak/>
-        <w:t>algún motivo el servidor central tiene una falla, el contenido del repositorio esta copiado en cada usuario conectado.</w:t>
-      </w:r>
-      <w:r>
-        <w:rPr>
+          <w:rFonts w:asciiTheme="minorHAnsi" w:hAnsiTheme="minorHAnsi"/>
           <w:noProof/>
+          <w:lang w:val="es-PE" w:eastAsia="es-PE"/>
         </w:rPr>
         <w:drawing>
           <wp:inline distT="114300" distB="114300" distL="114300" distR="114300" wp14:anchorId="67DD9379" wp14:editId="3A6F86EA">
@@ -2673,7 +3320,7 @@
                     <pic:cNvPicPr preferRelativeResize="0"/>
                   </pic:nvPicPr>
                   <pic:blipFill>
-                    <a:blip r:embed="rId9"/>
+                    <a:blip r:embed="rId7"/>
                     <a:srcRect/>
                     <a:stretch>
                       <a:fillRect/>
@@ -2700,57 +3347,60 @@
       <w:pPr>
         <w:ind w:left="720"/>
         <w:jc w:val="both"/>
-      </w:pPr>
-      <w:bookmarkStart w:id="29" w:name="h.bsoubxyhro0w" w:colFirst="0" w:colLast="0"/>
-      <w:bookmarkEnd w:id="29"/>
+        <w:rPr>
+          <w:rFonts w:asciiTheme="minorHAnsi" w:hAnsiTheme="minorHAnsi"/>
+        </w:rPr>
+      </w:pPr>
+      <w:bookmarkStart w:id="30" w:name="h.bsoubxyhro0w" w:colFirst="0" w:colLast="0"/>
+      <w:bookmarkEnd w:id="30"/>
       <w:r>
         <w:rPr>
-          <w:rFonts w:ascii="Arial" w:eastAsia="Arial" w:hAnsi="Arial" w:cs="Arial"/>
+          <w:rFonts w:asciiTheme="minorHAnsi" w:eastAsia="Arial" w:hAnsiTheme="minorHAnsi" w:cs="Arial"/>
           <w:color w:val="252525"/>
           <w:sz w:val="22"/>
           <w:szCs w:val="22"/>
           <w:highlight w:val="white"/>
         </w:rPr>
-        <w:t>Podemos observar como es que se va actualizando las versiones d</w:t>
-      </w:r>
-      <w:r>
-        <w:rPr>
-          <w:rFonts w:ascii="Arial" w:eastAsia="Arial" w:hAnsi="Arial" w:cs="Arial"/>
-          <w:color w:val="252525"/>
-          <w:sz w:val="22"/>
-          <w:szCs w:val="22"/>
-          <w:highlight w:val="white"/>
-        </w:rPr>
-        <w:t>e los archivos, Si un archivo es modificado, el nuevo contenido cambia de versión.</w:t>
+        <w:t>Podemos observar como es que se va actualizando las versiones de los archivos, Si un archivo es modificado, el nuevo contenido cambia de versión.</w:t>
       </w:r>
     </w:p>
     <w:p>
       <w:pPr>
         <w:ind w:left="720"/>
         <w:jc w:val="right"/>
-      </w:pPr>
-      <w:bookmarkStart w:id="30" w:name="h.2y3rqth5v41z" w:colFirst="0" w:colLast="0"/>
-      <w:bookmarkEnd w:id="30"/>
+        <w:rPr>
+          <w:rFonts w:asciiTheme="minorHAnsi" w:hAnsiTheme="minorHAnsi"/>
+        </w:rPr>
+      </w:pPr>
+      <w:bookmarkStart w:id="31" w:name="h.2y3rqth5v41z" w:colFirst="0" w:colLast="0"/>
+      <w:bookmarkEnd w:id="31"/>
     </w:p>
     <w:p>
       <w:pPr>
         <w:ind w:left="720"/>
         <w:jc w:val="right"/>
-      </w:pPr>
-      <w:bookmarkStart w:id="31" w:name="h.2pivz8dpy83" w:colFirst="0" w:colLast="0"/>
-      <w:bookmarkEnd w:id="31"/>
+        <w:rPr>
+          <w:rFonts w:asciiTheme="minorHAnsi" w:hAnsiTheme="minorHAnsi"/>
+        </w:rPr>
+      </w:pPr>
+      <w:bookmarkStart w:id="32" w:name="h.2pivz8dpy83" w:colFirst="0" w:colLast="0"/>
+      <w:bookmarkEnd w:id="32"/>
     </w:p>
     <w:p>
       <w:pPr>
         <w:ind w:left="720"/>
         <w:jc w:val="right"/>
-      </w:pPr>
-      <w:bookmarkStart w:id="32" w:name="h.8nb30xxz73rq" w:colFirst="0" w:colLast="0"/>
-      <w:bookmarkStart w:id="33" w:name="_GoBack"/>
-      <w:bookmarkEnd w:id="32"/>
+        <w:rPr>
+          <w:rFonts w:asciiTheme="minorHAnsi" w:hAnsiTheme="minorHAnsi"/>
+        </w:rPr>
+      </w:pPr>
+      <w:bookmarkStart w:id="33" w:name="h.8nb30xxz73rq" w:colFirst="0" w:colLast="0"/>
+      <w:bookmarkEnd w:id="33"/>
       <w:r>
         <w:rPr>
+          <w:rFonts w:asciiTheme="minorHAnsi" w:hAnsiTheme="minorHAnsi"/>
           <w:noProof/>
+          <w:lang w:val="es-PE" w:eastAsia="es-PE"/>
         </w:rPr>
         <w:drawing>
           <wp:inline distT="114300" distB="114300" distL="114300" distR="114300" wp14:anchorId="63977F72" wp14:editId="46011A58">
@@ -2766,7 +3416,7 @@
                     <pic:cNvPicPr preferRelativeResize="0"/>
                   </pic:nvPicPr>
                   <pic:blipFill>
-                    <a:blip r:embed="rId10"/>
+                    <a:blip r:embed="rId8"/>
                     <a:srcRect b="2551"/>
                     <a:stretch>
                       <a:fillRect/>
@@ -2788,12 +3438,14 @@
           </wp:inline>
         </w:drawing>
       </w:r>
-      <w:bookmarkEnd w:id="33"/>
     </w:p>
     <w:p>
       <w:pPr>
         <w:ind w:left="720"/>
         <w:jc w:val="both"/>
+        <w:rPr>
+          <w:rFonts w:asciiTheme="minorHAnsi" w:hAnsiTheme="minorHAnsi"/>
+        </w:rPr>
       </w:pPr>
       <w:bookmarkStart w:id="34" w:name="h.wn7x30phyurz" w:colFirst="0" w:colLast="0"/>
       <w:bookmarkEnd w:id="34"/>
@@ -2802,11 +3454,19 @@
       <w:pPr>
         <w:ind w:left="720"/>
         <w:jc w:val="both"/>
+        <w:rPr>
+          <w:rFonts w:asciiTheme="minorHAnsi" w:hAnsiTheme="minorHAnsi"/>
+        </w:rPr>
       </w:pPr>
       <w:bookmarkStart w:id="35" w:name="h.4z7g5u62xgz" w:colFirst="0" w:colLast="0"/>
       <w:bookmarkEnd w:id="35"/>
     </w:p>
     <w:p>
+      <w:pPr>
+        <w:rPr>
+          <w:rFonts w:asciiTheme="minorHAnsi" w:hAnsiTheme="minorHAnsi"/>
+        </w:rPr>
+      </w:pPr>
       <w:bookmarkStart w:id="36" w:name="h.pnidbl12iz7a" w:colFirst="0" w:colLast="0"/>
       <w:bookmarkStart w:id="37" w:name="h.e7ud6mj6etl6" w:colFirst="0" w:colLast="0"/>
       <w:bookmarkStart w:id="38" w:name="h.h3fu3nrz3pol" w:colFirst="0" w:colLast="0"/>
@@ -2817,49 +3477,220 @@
     <w:p>
       <w:pPr>
         <w:ind w:left="720"/>
+        <w:rPr>
+          <w:rFonts w:asciiTheme="minorHAnsi" w:hAnsiTheme="minorHAnsi"/>
+        </w:rPr>
       </w:pPr>
     </w:p>
     <w:p>
       <w:pPr>
         <w:ind w:left="426"/>
-      </w:pPr>
-    </w:p>
-    <w:p/>
-    <w:p/>
-    <w:p/>
-    <w:p/>
-    <w:p/>
-    <w:p/>
-    <w:p/>
-    <w:p/>
-    <w:p/>
-    <w:p/>
-    <w:p/>
-    <w:p/>
-    <w:p/>
-    <w:p/>
-    <w:p/>
-    <w:p/>
-    <w:p/>
-    <w:p/>
-    <w:p/>
-    <w:p/>
-    <w:p/>
-    <w:p/>
-    <w:p/>
-    <w:p/>
-    <w:p/>
-    <w:p/>
-    <w:p/>
+        <w:rPr>
+          <w:rFonts w:asciiTheme="minorHAnsi" w:hAnsiTheme="minorHAnsi"/>
+        </w:rPr>
+      </w:pPr>
+    </w:p>
+    <w:p>
+      <w:pPr>
+        <w:rPr>
+          <w:rFonts w:asciiTheme="minorHAnsi" w:hAnsiTheme="minorHAnsi"/>
+        </w:rPr>
+      </w:pPr>
+    </w:p>
+    <w:p>
+      <w:pPr>
+        <w:rPr>
+          <w:rFonts w:asciiTheme="minorHAnsi" w:hAnsiTheme="minorHAnsi"/>
+        </w:rPr>
+      </w:pPr>
+    </w:p>
+    <w:p>
+      <w:pPr>
+        <w:rPr>
+          <w:rFonts w:asciiTheme="minorHAnsi" w:hAnsiTheme="minorHAnsi"/>
+        </w:rPr>
+      </w:pPr>
+    </w:p>
+    <w:p>
+      <w:pPr>
+        <w:rPr>
+          <w:rFonts w:asciiTheme="minorHAnsi" w:hAnsiTheme="minorHAnsi"/>
+        </w:rPr>
+      </w:pPr>
+    </w:p>
+    <w:p>
+      <w:pPr>
+        <w:rPr>
+          <w:rFonts w:asciiTheme="minorHAnsi" w:hAnsiTheme="minorHAnsi"/>
+        </w:rPr>
+      </w:pPr>
+    </w:p>
+    <w:p>
+      <w:pPr>
+        <w:rPr>
+          <w:rFonts w:asciiTheme="minorHAnsi" w:hAnsiTheme="minorHAnsi"/>
+        </w:rPr>
+      </w:pPr>
+    </w:p>
+    <w:p>
+      <w:pPr>
+        <w:rPr>
+          <w:rFonts w:asciiTheme="minorHAnsi" w:hAnsiTheme="minorHAnsi"/>
+        </w:rPr>
+      </w:pPr>
+    </w:p>
+    <w:p>
+      <w:pPr>
+        <w:rPr>
+          <w:rFonts w:asciiTheme="minorHAnsi" w:hAnsiTheme="minorHAnsi"/>
+        </w:rPr>
+      </w:pPr>
+    </w:p>
+    <w:p>
+      <w:pPr>
+        <w:rPr>
+          <w:rFonts w:asciiTheme="minorHAnsi" w:hAnsiTheme="minorHAnsi"/>
+        </w:rPr>
+      </w:pPr>
+    </w:p>
+    <w:p>
+      <w:pPr>
+        <w:rPr>
+          <w:rFonts w:asciiTheme="minorHAnsi" w:hAnsiTheme="minorHAnsi"/>
+        </w:rPr>
+      </w:pPr>
+    </w:p>
+    <w:p>
+      <w:pPr>
+        <w:rPr>
+          <w:rFonts w:asciiTheme="minorHAnsi" w:hAnsiTheme="minorHAnsi"/>
+        </w:rPr>
+      </w:pPr>
+    </w:p>
+    <w:p>
+      <w:pPr>
+        <w:rPr>
+          <w:rFonts w:asciiTheme="minorHAnsi" w:hAnsiTheme="minorHAnsi"/>
+        </w:rPr>
+      </w:pPr>
+    </w:p>
+    <w:p>
+      <w:pPr>
+        <w:rPr>
+          <w:rFonts w:asciiTheme="minorHAnsi" w:hAnsiTheme="minorHAnsi"/>
+        </w:rPr>
+      </w:pPr>
+    </w:p>
+    <w:p>
+      <w:pPr>
+        <w:rPr>
+          <w:rFonts w:asciiTheme="minorHAnsi" w:hAnsiTheme="minorHAnsi"/>
+        </w:rPr>
+      </w:pPr>
+    </w:p>
+    <w:p>
+      <w:pPr>
+        <w:rPr>
+          <w:rFonts w:asciiTheme="minorHAnsi" w:hAnsiTheme="minorHAnsi"/>
+        </w:rPr>
+      </w:pPr>
+    </w:p>
+    <w:p>
+      <w:pPr>
+        <w:rPr>
+          <w:rFonts w:asciiTheme="minorHAnsi" w:hAnsiTheme="minorHAnsi"/>
+        </w:rPr>
+      </w:pPr>
+    </w:p>
+    <w:p>
+      <w:pPr>
+        <w:rPr>
+          <w:rFonts w:asciiTheme="minorHAnsi" w:hAnsiTheme="minorHAnsi"/>
+        </w:rPr>
+      </w:pPr>
+    </w:p>
+    <w:p>
+      <w:pPr>
+        <w:rPr>
+          <w:rFonts w:asciiTheme="minorHAnsi" w:hAnsiTheme="minorHAnsi"/>
+        </w:rPr>
+      </w:pPr>
+    </w:p>
+    <w:p>
+      <w:pPr>
+        <w:rPr>
+          <w:rFonts w:asciiTheme="minorHAnsi" w:hAnsiTheme="minorHAnsi"/>
+        </w:rPr>
+      </w:pPr>
+    </w:p>
+    <w:p>
+      <w:pPr>
+        <w:rPr>
+          <w:rFonts w:asciiTheme="minorHAnsi" w:hAnsiTheme="minorHAnsi"/>
+        </w:rPr>
+      </w:pPr>
+    </w:p>
+    <w:p>
+      <w:pPr>
+        <w:rPr>
+          <w:rFonts w:asciiTheme="minorHAnsi" w:hAnsiTheme="minorHAnsi"/>
+        </w:rPr>
+      </w:pPr>
+    </w:p>
+    <w:p>
+      <w:pPr>
+        <w:rPr>
+          <w:rFonts w:asciiTheme="minorHAnsi" w:hAnsiTheme="minorHAnsi"/>
+        </w:rPr>
+      </w:pPr>
+    </w:p>
+    <w:p>
+      <w:pPr>
+        <w:rPr>
+          <w:rFonts w:asciiTheme="minorHAnsi" w:hAnsiTheme="minorHAnsi"/>
+        </w:rPr>
+      </w:pPr>
+    </w:p>
+    <w:p>
+      <w:pPr>
+        <w:rPr>
+          <w:rFonts w:asciiTheme="minorHAnsi" w:hAnsiTheme="minorHAnsi"/>
+        </w:rPr>
+      </w:pPr>
+    </w:p>
+    <w:p>
+      <w:pPr>
+        <w:rPr>
+          <w:rFonts w:asciiTheme="minorHAnsi" w:hAnsiTheme="minorHAnsi"/>
+        </w:rPr>
+      </w:pPr>
+    </w:p>
+    <w:p>
+      <w:pPr>
+        <w:rPr>
+          <w:rFonts w:asciiTheme="minorHAnsi" w:hAnsiTheme="minorHAnsi"/>
+        </w:rPr>
+      </w:pPr>
+    </w:p>
+    <w:p>
+      <w:pPr>
+        <w:rPr>
+          <w:rFonts w:asciiTheme="minorHAnsi" w:hAnsiTheme="minorHAnsi"/>
+        </w:rPr>
+      </w:pPr>
+    </w:p>
     <w:p>
       <w:pPr>
         <w:tabs>
           <w:tab w:val="left" w:pos="1897"/>
         </w:tabs>
+        <w:rPr>
+          <w:rFonts w:asciiTheme="minorHAnsi" w:hAnsiTheme="minorHAnsi"/>
+        </w:rPr>
       </w:pPr>
       <w:r>
         <w:rPr>
-          <w:rFonts w:ascii="Calibri" w:eastAsia="Calibri" w:hAnsi="Calibri" w:cs="Calibri"/>
+          <w:rFonts w:asciiTheme="minorHAnsi" w:eastAsia="Calibri" w:hAnsiTheme="minorHAnsi" w:cs="Calibri"/>
           <w:b/>
           <w:sz w:val="22"/>
           <w:szCs w:val="22"/>
@@ -2867,11 +3698,23 @@
         <w:tab/>
       </w:r>
     </w:p>
-    <w:p/>
-    <w:p/>
+    <w:p>
+      <w:pPr>
+        <w:rPr>
+          <w:rFonts w:asciiTheme="minorHAnsi" w:hAnsiTheme="minorHAnsi"/>
+        </w:rPr>
+      </w:pPr>
+    </w:p>
+    <w:p>
+      <w:pPr>
+        <w:rPr>
+          <w:rFonts w:asciiTheme="minorHAnsi" w:hAnsiTheme="minorHAnsi"/>
+        </w:rPr>
+      </w:pPr>
+    </w:p>
     <w:sectPr>
-      <w:headerReference w:type="default" r:id="rId11"/>
-      <w:footerReference w:type="default" r:id="rId12"/>
+      <w:headerReference w:type="default" r:id="rId9"/>
+      <w:footerReference w:type="default" r:id="rId10"/>
       <w:pgSz w:w="11906" w:h="16838"/>
       <w:pgMar w:top="851" w:right="991" w:bottom="1701" w:left="1843" w:header="720" w:footer="720" w:gutter="0"/>
       <w:pgNumType w:start="1"/>
@@ -2882,7 +3725,7 @@
 </file>
 
 <file path=word/endnotes.xml><?xml version="1.0" encoding="utf-8"?>
-<w:endnotes xmlns:wpc="http://schemas.microsoft.com/office/word/2010/wordprocessingCanvas" xmlns:mc="http://schemas.openxmlformats.org/markup-compatibility/2006" xmlns:o="urn:schemas-microsoft-com:office:office" xmlns:r="http://schemas.openxmlformats.org/officeDocument/2006/relationships" xmlns:m="http://schemas.openxmlformats.org/officeDocument/2006/math" xmlns:v="urn:schemas-microsoft-com:vml" xmlns:wp14="http://schemas.microsoft.com/office/word/2010/wordprocessingDrawing" xmlns:wp="http://schemas.openxmlformats.org/drawingml/2006/wordprocessingDrawing" xmlns:w10="urn:schemas-microsoft-com:office:word" xmlns:w="http://schemas.openxmlformats.org/wordprocessingml/2006/main" xmlns:w14="http://schemas.microsoft.com/office/word/2010/wordml" xmlns:w15="http://schemas.microsoft.com/office/word/2012/wordml" xmlns:wpg="http://schemas.microsoft.com/office/word/2010/wordprocessingGroup" xmlns:wpi="http://schemas.microsoft.com/office/word/2010/wordprocessingInk" xmlns:wne="http://schemas.microsoft.com/office/word/2006/wordml" xmlns:wps="http://schemas.microsoft.com/office/word/2010/wordprocessingShape" mc:Ignorable="w14 w15 wp14">
+<w:endnotes xmlns:wpc="http://schemas.microsoft.com/office/word/2010/wordprocessingCanvas" xmlns:cx="http://schemas.microsoft.com/office/drawing/2014/chartex" xmlns:cx1="http://schemas.microsoft.com/office/drawing/2015/9/8/chartex" xmlns:cx2="http://schemas.microsoft.com/office/drawing/2015/10/21/chartex" xmlns:mc="http://schemas.openxmlformats.org/markup-compatibility/2006" xmlns:o="urn:schemas-microsoft-com:office:office" xmlns:r="http://schemas.openxmlformats.org/officeDocument/2006/relationships" xmlns:m="http://schemas.openxmlformats.org/officeDocument/2006/math" xmlns:v="urn:schemas-microsoft-com:vml" xmlns:wp14="http://schemas.microsoft.com/office/word/2010/wordprocessingDrawing" xmlns:wp="http://schemas.openxmlformats.org/drawingml/2006/wordprocessingDrawing" xmlns:w10="urn:schemas-microsoft-com:office:word" xmlns:w="http://schemas.openxmlformats.org/wordprocessingml/2006/main" xmlns:w14="http://schemas.microsoft.com/office/word/2010/wordml" xmlns:w15="http://schemas.microsoft.com/office/word/2012/wordml" xmlns:w16se="http://schemas.microsoft.com/office/word/2015/wordml/symex" xmlns:wpg="http://schemas.microsoft.com/office/word/2010/wordprocessingGroup" xmlns:wpi="http://schemas.microsoft.com/office/word/2010/wordprocessingInk" xmlns:wne="http://schemas.microsoft.com/office/word/2006/wordml" xmlns:wps="http://schemas.microsoft.com/office/word/2010/wordprocessingShape" mc:Ignorable="w14 w15 w16se wp14">
   <w:endnote w:type="separator" w:id="-1">
     <w:p>
       <w:r>
@@ -2901,7 +3744,7 @@
 </file>
 
 <file path=word/footer1.xml><?xml version="1.0" encoding="utf-8"?>
-<w:ftr xmlns:wpc="http://schemas.microsoft.com/office/word/2010/wordprocessingCanvas" xmlns:mc="http://schemas.openxmlformats.org/markup-compatibility/2006" xmlns:o="urn:schemas-microsoft-com:office:office" xmlns:r="http://schemas.openxmlformats.org/officeDocument/2006/relationships" xmlns:m="http://schemas.openxmlformats.org/officeDocument/2006/math" xmlns:v="urn:schemas-microsoft-com:vml" xmlns:wp14="http://schemas.microsoft.com/office/word/2010/wordprocessingDrawing" xmlns:wp="http://schemas.openxmlformats.org/drawingml/2006/wordprocessingDrawing" xmlns:w10="urn:schemas-microsoft-com:office:word" xmlns:w="http://schemas.openxmlformats.org/wordprocessingml/2006/main" xmlns:w14="http://schemas.microsoft.com/office/word/2010/wordml" xmlns:w15="http://schemas.microsoft.com/office/word/2012/wordml" xmlns:wpg="http://schemas.microsoft.com/office/word/2010/wordprocessingGroup" xmlns:wpi="http://schemas.microsoft.com/office/word/2010/wordprocessingInk" xmlns:wne="http://schemas.microsoft.com/office/word/2006/wordml" xmlns:wps="http://schemas.microsoft.com/office/word/2010/wordprocessingShape" mc:Ignorable="w14 w15 wp14">
+<w:ftr xmlns:wpc="http://schemas.microsoft.com/office/word/2010/wordprocessingCanvas" xmlns:cx="http://schemas.microsoft.com/office/drawing/2014/chartex" xmlns:cx1="http://schemas.microsoft.com/office/drawing/2015/9/8/chartex" xmlns:cx2="http://schemas.microsoft.com/office/drawing/2015/10/21/chartex" xmlns:mc="http://schemas.openxmlformats.org/markup-compatibility/2006" xmlns:o="urn:schemas-microsoft-com:office:office" xmlns:r="http://schemas.openxmlformats.org/officeDocument/2006/relationships" xmlns:m="http://schemas.openxmlformats.org/officeDocument/2006/math" xmlns:v="urn:schemas-microsoft-com:vml" xmlns:wp14="http://schemas.microsoft.com/office/word/2010/wordprocessingDrawing" xmlns:wp="http://schemas.openxmlformats.org/drawingml/2006/wordprocessingDrawing" xmlns:w10="urn:schemas-microsoft-com:office:word" xmlns:w="http://schemas.openxmlformats.org/wordprocessingml/2006/main" xmlns:w14="http://schemas.microsoft.com/office/word/2010/wordml" xmlns:w15="http://schemas.microsoft.com/office/word/2012/wordml" xmlns:w16se="http://schemas.microsoft.com/office/word/2015/wordml/symex" xmlns:wpg="http://schemas.microsoft.com/office/word/2010/wordprocessingGroup" xmlns:wpi="http://schemas.microsoft.com/office/word/2010/wordprocessingInk" xmlns:wne="http://schemas.microsoft.com/office/word/2006/wordml" xmlns:wps="http://schemas.microsoft.com/office/word/2010/wordprocessingShape" mc:Ignorable="w14 w15 w16se wp14">
   <w:p>
     <w:pPr>
       <w:pStyle w:val="Piedepgina"/>
@@ -2943,7 +3786,7 @@
         <w:color w:val="auto"/>
         <w:sz w:val="28"/>
       </w:rPr>
-      <w:t>8</w:t>
+      <w:t>5</w:t>
     </w:r>
     <w:r>
       <w:rPr>
@@ -2967,7 +3810,7 @@
 </file>
 
 <file path=word/footnotes.xml><?xml version="1.0" encoding="utf-8"?>
-<w:footnotes xmlns:wpc="http://schemas.microsoft.com/office/word/2010/wordprocessingCanvas" xmlns:mc="http://schemas.openxmlformats.org/markup-compatibility/2006" xmlns:o="urn:schemas-microsoft-com:office:office" xmlns:r="http://schemas.openxmlformats.org/officeDocument/2006/relationships" xmlns:m="http://schemas.openxmlformats.org/officeDocument/2006/math" xmlns:v="urn:schemas-microsoft-com:vml" xmlns:wp14="http://schemas.microsoft.com/office/word/2010/wordprocessingDrawing" xmlns:wp="http://schemas.openxmlformats.org/drawingml/2006/wordprocessingDrawing" xmlns:w10="urn:schemas-microsoft-com:office:word" xmlns:w="http://schemas.openxmlformats.org/wordprocessingml/2006/main" xmlns:w14="http://schemas.microsoft.com/office/word/2010/wordml" xmlns:w15="http://schemas.microsoft.com/office/word/2012/wordml" xmlns:wpg="http://schemas.microsoft.com/office/word/2010/wordprocessingGroup" xmlns:wpi="http://schemas.microsoft.com/office/word/2010/wordprocessingInk" xmlns:wne="http://schemas.microsoft.com/office/word/2006/wordml" xmlns:wps="http://schemas.microsoft.com/office/word/2010/wordprocessingShape" mc:Ignorable="w14 w15 wp14">
+<w:footnotes xmlns:wpc="http://schemas.microsoft.com/office/word/2010/wordprocessingCanvas" xmlns:cx="http://schemas.microsoft.com/office/drawing/2014/chartex" xmlns:cx1="http://schemas.microsoft.com/office/drawing/2015/9/8/chartex" xmlns:cx2="http://schemas.microsoft.com/office/drawing/2015/10/21/chartex" xmlns:mc="http://schemas.openxmlformats.org/markup-compatibility/2006" xmlns:o="urn:schemas-microsoft-com:office:office" xmlns:r="http://schemas.openxmlformats.org/officeDocument/2006/relationships" xmlns:m="http://schemas.openxmlformats.org/officeDocument/2006/math" xmlns:v="urn:schemas-microsoft-com:vml" xmlns:wp14="http://schemas.microsoft.com/office/word/2010/wordprocessingDrawing" xmlns:wp="http://schemas.openxmlformats.org/drawingml/2006/wordprocessingDrawing" xmlns:w10="urn:schemas-microsoft-com:office:word" xmlns:w="http://schemas.openxmlformats.org/wordprocessingml/2006/main" xmlns:w14="http://schemas.microsoft.com/office/word/2010/wordml" xmlns:w15="http://schemas.microsoft.com/office/word/2012/wordml" xmlns:w16se="http://schemas.microsoft.com/office/word/2015/wordml/symex" xmlns:wpg="http://schemas.microsoft.com/office/word/2010/wordprocessingGroup" xmlns:wpi="http://schemas.microsoft.com/office/word/2010/wordprocessingInk" xmlns:wne="http://schemas.microsoft.com/office/word/2006/wordml" xmlns:wps="http://schemas.microsoft.com/office/word/2010/wordprocessingShape" mc:Ignorable="w14 w15 w16se wp14">
   <w:footnote w:type="separator" w:id="-1">
     <w:p>
       <w:r>
@@ -2986,7 +3829,7 @@
 </file>
 
 <file path=word/header1.xml><?xml version="1.0" encoding="utf-8"?>
-<w:hdr xmlns:wpc="http://schemas.microsoft.com/office/word/2010/wordprocessingCanvas" xmlns:mc="http://schemas.openxmlformats.org/markup-compatibility/2006" xmlns:o="urn:schemas-microsoft-com:office:office" xmlns:r="http://schemas.openxmlformats.org/officeDocument/2006/relationships" xmlns:m="http://schemas.openxmlformats.org/officeDocument/2006/math" xmlns:v="urn:schemas-microsoft-com:vml" xmlns:wp14="http://schemas.microsoft.com/office/word/2010/wordprocessingDrawing" xmlns:wp="http://schemas.openxmlformats.org/drawingml/2006/wordprocessingDrawing" xmlns:w10="urn:schemas-microsoft-com:office:word" xmlns:w="http://schemas.openxmlformats.org/wordprocessingml/2006/main" xmlns:w14="http://schemas.microsoft.com/office/word/2010/wordml" xmlns:w15="http://schemas.microsoft.com/office/word/2012/wordml" xmlns:wpg="http://schemas.microsoft.com/office/word/2010/wordprocessingGroup" xmlns:wpi="http://schemas.microsoft.com/office/word/2010/wordprocessingInk" xmlns:wne="http://schemas.microsoft.com/office/word/2006/wordml" xmlns:wps="http://schemas.microsoft.com/office/word/2010/wordprocessingShape" mc:Ignorable="w14 w15 wp14">
+<w:hdr xmlns:wpc="http://schemas.microsoft.com/office/word/2010/wordprocessingCanvas" xmlns:cx="http://schemas.microsoft.com/office/drawing/2014/chartex" xmlns:cx1="http://schemas.microsoft.com/office/drawing/2015/9/8/chartex" xmlns:cx2="http://schemas.microsoft.com/office/drawing/2015/10/21/chartex" xmlns:mc="http://schemas.openxmlformats.org/markup-compatibility/2006" xmlns:o="urn:schemas-microsoft-com:office:office" xmlns:r="http://schemas.openxmlformats.org/officeDocument/2006/relationships" xmlns:m="http://schemas.openxmlformats.org/officeDocument/2006/math" xmlns:v="urn:schemas-microsoft-com:vml" xmlns:wp14="http://schemas.microsoft.com/office/word/2010/wordprocessingDrawing" xmlns:wp="http://schemas.openxmlformats.org/drawingml/2006/wordprocessingDrawing" xmlns:w10="urn:schemas-microsoft-com:office:word" xmlns:w="http://schemas.openxmlformats.org/wordprocessingml/2006/main" xmlns:w14="http://schemas.microsoft.com/office/word/2010/wordml" xmlns:w15="http://schemas.microsoft.com/office/word/2012/wordml" xmlns:w16se="http://schemas.microsoft.com/office/word/2015/wordml/symex" xmlns:wpg="http://schemas.microsoft.com/office/word/2010/wordprocessingGroup" xmlns:wpi="http://schemas.microsoft.com/office/word/2010/wordprocessingInk" xmlns:wne="http://schemas.microsoft.com/office/word/2006/wordml" xmlns:wps="http://schemas.microsoft.com/office/word/2010/wordprocessingShape" mc:Ignorable="w14 w15 w16se wp14">
   <w:p>
     <w:pPr>
       <w:tabs>
@@ -3002,6 +3845,7 @@
     <w:r>
       <w:rPr>
         <w:noProof/>
+        <w:lang w:val="es-PE" w:eastAsia="es-PE"/>
       </w:rPr>
       <mc:AlternateContent>
         <mc:Choice Requires="wps">
@@ -3110,8 +3954,8 @@
       <w:tblLook w:val="04A0" w:firstRow="1" w:lastRow="0" w:firstColumn="1" w:lastColumn="0" w:noHBand="0" w:noVBand="1"/>
     </w:tblPr>
     <w:tblGrid>
-      <w:gridCol w:w="7054"/>
-      <w:gridCol w:w="2157"/>
+      <w:gridCol w:w="6923"/>
+      <w:gridCol w:w="2139"/>
     </w:tblGrid>
     <w:tr>
       <w:trPr>
@@ -3237,8 +4081,8 @@
 </file>
 
 <file path=word/numbering.xml><?xml version="1.0" encoding="utf-8"?>
-<w:numbering xmlns:wpc="http://schemas.microsoft.com/office/word/2010/wordprocessingCanvas" xmlns:mc="http://schemas.openxmlformats.org/markup-compatibility/2006" xmlns:o="urn:schemas-microsoft-com:office:office" xmlns:r="http://schemas.openxmlformats.org/officeDocument/2006/relationships" xmlns:m="http://schemas.openxmlformats.org/officeDocument/2006/math" xmlns:v="urn:schemas-microsoft-com:vml" xmlns:wp14="http://schemas.microsoft.com/office/word/2010/wordprocessingDrawing" xmlns:wp="http://schemas.openxmlformats.org/drawingml/2006/wordprocessingDrawing" xmlns:w10="urn:schemas-microsoft-com:office:word" xmlns:w="http://schemas.openxmlformats.org/wordprocessingml/2006/main" xmlns:w14="http://schemas.microsoft.com/office/word/2010/wordml" xmlns:w15="http://schemas.microsoft.com/office/word/2012/wordml" xmlns:wpg="http://schemas.microsoft.com/office/word/2010/wordprocessingGroup" xmlns:wpi="http://schemas.microsoft.com/office/word/2010/wordprocessingInk" xmlns:wne="http://schemas.microsoft.com/office/word/2006/wordml" xmlns:wps="http://schemas.microsoft.com/office/word/2010/wordprocessingShape" mc:Ignorable="w14 w15 wp14">
-  <w:abstractNum w:abstractNumId="0">
+<w:numbering xmlns:wpc="http://schemas.microsoft.com/office/word/2010/wordprocessingCanvas" xmlns:cx="http://schemas.microsoft.com/office/drawing/2014/chartex" xmlns:cx1="http://schemas.microsoft.com/office/drawing/2015/9/8/chartex" xmlns:cx2="http://schemas.microsoft.com/office/drawing/2015/10/21/chartex" xmlns:mc="http://schemas.openxmlformats.org/markup-compatibility/2006" xmlns:o="urn:schemas-microsoft-com:office:office" xmlns:r="http://schemas.openxmlformats.org/officeDocument/2006/relationships" xmlns:m="http://schemas.openxmlformats.org/officeDocument/2006/math" xmlns:v="urn:schemas-microsoft-com:vml" xmlns:wp14="http://schemas.microsoft.com/office/word/2010/wordprocessingDrawing" xmlns:wp="http://schemas.openxmlformats.org/drawingml/2006/wordprocessingDrawing" xmlns:w10="urn:schemas-microsoft-com:office:word" xmlns:w="http://schemas.openxmlformats.org/wordprocessingml/2006/main" xmlns:w14="http://schemas.microsoft.com/office/word/2010/wordml" xmlns:w15="http://schemas.microsoft.com/office/word/2012/wordml" xmlns:w16se="http://schemas.microsoft.com/office/word/2015/wordml/symex" xmlns:wpg="http://schemas.microsoft.com/office/word/2010/wordprocessingGroup" xmlns:wpi="http://schemas.microsoft.com/office/word/2010/wordprocessingInk" xmlns:wne="http://schemas.microsoft.com/office/word/2006/wordml" xmlns:wps="http://schemas.microsoft.com/office/word/2010/wordprocessingShape" mc:Ignorable="w14 w15 w16se wp14">
+  <w:abstractNum w:abstractNumId="0" w15:restartNumberingAfterBreak="0">
     <w:nsid w:val="0B7A7A49"/>
     <w:multiLevelType w:val="multilevel"/>
     <w:tmpl w:val="2D1631E0"/>
@@ -3351,7 +4195,7 @@
       </w:rPr>
     </w:lvl>
   </w:abstractNum>
-  <w:abstractNum w:abstractNumId="1">
+  <w:abstractNum w:abstractNumId="1" w15:restartNumberingAfterBreak="0">
     <w:nsid w:val="14900CF1"/>
     <w:multiLevelType w:val="multilevel"/>
     <w:tmpl w:val="280A001F"/>
@@ -3437,7 +4281,7 @@
       </w:pPr>
     </w:lvl>
   </w:abstractNum>
-  <w:abstractNum w:abstractNumId="2">
+  <w:abstractNum w:abstractNumId="2" w15:restartNumberingAfterBreak="0">
     <w:nsid w:val="1B605ADF"/>
     <w:multiLevelType w:val="multilevel"/>
     <w:tmpl w:val="BB7299A6"/>
@@ -3561,14 +4405,13 @@
       </w:rPr>
     </w:lvl>
   </w:abstractNum>
-  <w:abstractNum w:abstractNumId="3">
+  <w:abstractNum w:abstractNumId="3" w15:restartNumberingAfterBreak="0">
     <w:nsid w:val="59C654CD"/>
     <w:multiLevelType w:val="multilevel"/>
     <w:tmpl w:val="280A0025"/>
     <w:lvl w:ilvl="0">
       <w:start w:val="1"/>
       <w:numFmt w:val="decimal"/>
-      <w:pStyle w:val="Ttulo1"/>
       <w:lvlText w:val="%1"/>
       <w:lvlJc w:val="left"/>
       <w:pPr>
@@ -3578,7 +4421,6 @@
     <w:lvl w:ilvl="1">
       <w:start w:val="1"/>
       <w:numFmt w:val="decimal"/>
-      <w:pStyle w:val="Ttulo2"/>
       <w:lvlText w:val="%1.%2"/>
       <w:lvlJc w:val="left"/>
       <w:pPr>
@@ -3588,7 +4430,6 @@
     <w:lvl w:ilvl="2">
       <w:start w:val="1"/>
       <w:numFmt w:val="decimal"/>
-      <w:pStyle w:val="Ttulo3"/>
       <w:lvlText w:val="%1.%2.%3"/>
       <w:lvlJc w:val="left"/>
       <w:pPr>
@@ -3598,7 +4439,6 @@
     <w:lvl w:ilvl="3">
       <w:start w:val="1"/>
       <w:numFmt w:val="decimal"/>
-      <w:pStyle w:val="Ttulo4"/>
       <w:lvlText w:val="%1.%2.%3.%4"/>
       <w:lvlJc w:val="left"/>
       <w:pPr>
@@ -3608,7 +4448,6 @@
     <w:lvl w:ilvl="4">
       <w:start w:val="1"/>
       <w:numFmt w:val="decimal"/>
-      <w:pStyle w:val="Ttulo5"/>
       <w:lvlText w:val="%1.%2.%3.%4.%5"/>
       <w:lvlJc w:val="left"/>
       <w:pPr>
@@ -3618,7 +4457,6 @@
     <w:lvl w:ilvl="5">
       <w:start w:val="1"/>
       <w:numFmt w:val="decimal"/>
-      <w:pStyle w:val="Ttulo6"/>
       <w:lvlText w:val="%1.%2.%3.%4.%5.%6"/>
       <w:lvlJc w:val="left"/>
       <w:pPr>
@@ -3628,7 +4466,6 @@
     <w:lvl w:ilvl="6">
       <w:start w:val="1"/>
       <w:numFmt w:val="decimal"/>
-      <w:pStyle w:val="Ttulo7"/>
       <w:lvlText w:val="%1.%2.%3.%4.%5.%6.%7"/>
       <w:lvlJc w:val="left"/>
       <w:pPr>
@@ -3638,7 +4475,6 @@
     <w:lvl w:ilvl="7">
       <w:start w:val="1"/>
       <w:numFmt w:val="decimal"/>
-      <w:pStyle w:val="Ttulo8"/>
       <w:lvlText w:val="%1.%2.%3.%4.%5.%6.%7.%8"/>
       <w:lvlJc w:val="left"/>
       <w:pPr>
@@ -3648,7 +4484,6 @@
     <w:lvl w:ilvl="8">
       <w:start w:val="1"/>
       <w:numFmt w:val="decimal"/>
-      <w:pStyle w:val="Ttulo9"/>
       <w:lvlText w:val="%1.%2.%3.%4.%5.%6.%7.%8.%9"/>
       <w:lvlJc w:val="left"/>
       <w:pPr>
@@ -3656,7 +4491,7 @@
       </w:pPr>
     </w:lvl>
   </w:abstractNum>
-  <w:abstractNum w:abstractNumId="4">
+  <w:abstractNum w:abstractNumId="4" w15:restartNumberingAfterBreak="0">
     <w:nsid w:val="65595EC8"/>
     <w:multiLevelType w:val="multilevel"/>
     <w:tmpl w:val="280A001F"/>
@@ -3742,7 +4577,7 @@
       </w:pPr>
     </w:lvl>
   </w:abstractNum>
-  <w:abstractNum w:abstractNumId="5">
+  <w:abstractNum w:abstractNumId="5" w15:restartNumberingAfterBreak="0">
     <w:nsid w:val="797B4696"/>
     <w:multiLevelType w:val="multilevel"/>
     <w:tmpl w:val="280A001F"/>
@@ -3828,7 +4663,7 @@
       </w:pPr>
     </w:lvl>
   </w:abstractNum>
-  <w:abstractNum w:abstractNumId="6">
+  <w:abstractNum w:abstractNumId="6" w15:restartNumberingAfterBreak="0">
     <w:nsid w:val="798C4147"/>
     <w:multiLevelType w:val="multilevel"/>
     <w:tmpl w:val="1F7631A0"/>
@@ -3966,7 +4801,7 @@
 </file>
 
 <file path=word/styles.xml><?xml version="1.0" encoding="utf-8"?>
-<w:styles xmlns:mc="http://schemas.openxmlformats.org/markup-compatibility/2006" xmlns:r="http://schemas.openxmlformats.org/officeDocument/2006/relationships" xmlns:w="http://schemas.openxmlformats.org/wordprocessingml/2006/main" xmlns:w14="http://schemas.microsoft.com/office/word/2010/wordml" xmlns:w15="http://schemas.microsoft.com/office/word/2012/wordml" mc:Ignorable="w14 w15">
+<w:styles xmlns:mc="http://schemas.openxmlformats.org/markup-compatibility/2006" xmlns:r="http://schemas.openxmlformats.org/officeDocument/2006/relationships" xmlns:w="http://schemas.openxmlformats.org/wordprocessingml/2006/main" xmlns:w14="http://schemas.microsoft.com/office/word/2010/wordml" xmlns:w15="http://schemas.microsoft.com/office/word/2012/wordml" xmlns:w16se="http://schemas.microsoft.com/office/word/2015/wordml/symex" mc:Ignorable="w14 w15 w16se">
   <w:docDefaults>
     <w:rPrDefault>
       <w:rPr>
@@ -3977,7 +4812,7 @@
     </w:rPrDefault>
     <w:pPrDefault/>
   </w:docDefaults>
-  <w:latentStyles w:defLockedState="0" w:defUIPriority="99" w:defSemiHidden="0" w:defUnhideWhenUsed="0" w:defQFormat="0" w:count="371">
+  <w:latentStyles w:defLockedState="0" w:defUIPriority="99" w:defSemiHidden="0" w:defUnhideWhenUsed="0" w:defQFormat="0" w:count="372">
     <w:lsdException w:name="Normal" w:uiPriority="0" w:qFormat="1"/>
     <w:lsdException w:name="heading 1" w:uiPriority="0" w:qFormat="1"/>
     <w:lsdException w:name="heading 2" w:semiHidden="1" w:uiPriority="0" w:unhideWhenUsed="1" w:qFormat="1"/>
@@ -4083,7 +4918,6 @@
     <w:lsdException w:name="HTML Sample" w:semiHidden="1" w:unhideWhenUsed="1"/>
     <w:lsdException w:name="HTML Typewriter" w:semiHidden="1" w:unhideWhenUsed="1"/>
     <w:lsdException w:name="HTML Variable" w:semiHidden="1" w:unhideWhenUsed="1"/>
-    <w:lsdException w:name="Normal Table" w:semiHidden="1" w:unhideWhenUsed="1"/>
     <w:lsdException w:name="annotation subject" w:semiHidden="1" w:unhideWhenUsed="1"/>
     <w:lsdException w:name="No List" w:semiHidden="1" w:unhideWhenUsed="1"/>
     <w:lsdException w:name="Outline List 1" w:semiHidden="1" w:unhideWhenUsed="1"/>
@@ -4130,10 +4964,8 @@
     <w:lsdException w:name="Table Subtle 2" w:semiHidden="1" w:unhideWhenUsed="1"/>
     <w:lsdException w:name="Table Web 1" w:semiHidden="1" w:unhideWhenUsed="1"/>
     <w:lsdException w:name="Table Web 2" w:semiHidden="1" w:unhideWhenUsed="1"/>
-    <w:lsdException w:name="Table Web 3" w:semiHidden="1" w:unhideWhenUsed="1"/>
     <w:lsdException w:name="Balloon Text" w:semiHidden="1" w:unhideWhenUsed="1"/>
     <w:lsdException w:name="Table Grid" w:uiPriority="59"/>
-    <w:lsdException w:name="Table Theme" w:semiHidden="1" w:unhideWhenUsed="1"/>
     <w:lsdException w:name="Placeholder Text" w:semiHidden="1"/>
     <w:lsdException w:name="No Spacing" w:uiPriority="1" w:qFormat="1"/>
     <w:lsdException w:name="Light Shading" w:uiPriority="60"/>
@@ -4349,6 +5181,7 @@
     <w:lsdException w:name="List Table 5 Dark Accent 6" w:uiPriority="50"/>
     <w:lsdException w:name="List Table 6 Colorful Accent 6" w:uiPriority="51"/>
     <w:lsdException w:name="List Table 7 Colorful Accent 6" w:uiPriority="52"/>
+    <w:lsdException w:name="Mention" w:semiHidden="1" w:unhideWhenUsed="1"/>
   </w:latentStyles>
   <w:style w:type="paragraph" w:default="1" w:styleId="Normal">
     <w:name w:val="Normal"/>
@@ -4564,7 +5397,7 @@
       </w:tblCellMar>
     </w:tblPr>
   </w:style>
-  <w:style w:type="paragraph" w:styleId="Puesto">
+  <w:style w:type="paragraph" w:styleId="Ttulo">
     <w:name w:val="Title"/>
     <w:basedOn w:val="Normal"/>
     <w:next w:val="Normal"/>
@@ -4604,9 +5437,7 @@
       <w:tblStyleRowBandSize w:val="1"/>
       <w:tblStyleColBandSize w:val="1"/>
       <w:tblCellMar>
-        <w:top w:w="0" w:type="dxa"/>
         <w:left w:w="115" w:type="dxa"/>
-        <w:bottom w:w="0" w:type="dxa"/>
         <w:right w:w="115" w:type="dxa"/>
       </w:tblCellMar>
     </w:tblPr>
@@ -4617,9 +5448,7 @@
       <w:tblStyleRowBandSize w:val="1"/>
       <w:tblStyleColBandSize w:val="1"/>
       <w:tblCellMar>
-        <w:top w:w="0" w:type="dxa"/>
         <w:left w:w="115" w:type="dxa"/>
-        <w:bottom w:w="0" w:type="dxa"/>
         <w:right w:w="115" w:type="dxa"/>
       </w:tblCellMar>
     </w:tblPr>
@@ -4629,12 +5458,6 @@
     <w:tblPr>
       <w:tblStyleRowBandSize w:val="1"/>
       <w:tblStyleColBandSize w:val="1"/>
-      <w:tblCellMar>
-        <w:top w:w="0" w:type="dxa"/>
-        <w:left w:w="0" w:type="dxa"/>
-        <w:bottom w:w="0" w:type="dxa"/>
-        <w:right w:w="0" w:type="dxa"/>
-      </w:tblCellMar>
     </w:tblPr>
   </w:style>
   <w:style w:type="table" w:customStyle="1" w:styleId="a2">
@@ -4642,12 +5465,6 @@
     <w:tblPr>
       <w:tblStyleRowBandSize w:val="1"/>
       <w:tblStyleColBandSize w:val="1"/>
-      <w:tblCellMar>
-        <w:top w:w="0" w:type="dxa"/>
-        <w:left w:w="0" w:type="dxa"/>
-        <w:bottom w:w="0" w:type="dxa"/>
-        <w:right w:w="0" w:type="dxa"/>
-      </w:tblCellMar>
     </w:tblPr>
   </w:style>
   <w:style w:type="table" w:customStyle="1" w:styleId="a3">
@@ -4656,9 +5473,7 @@
       <w:tblStyleRowBandSize w:val="1"/>
       <w:tblStyleColBandSize w:val="1"/>
       <w:tblCellMar>
-        <w:top w:w="0" w:type="dxa"/>
         <w:left w:w="115" w:type="dxa"/>
-        <w:bottom w:w="0" w:type="dxa"/>
         <w:right w:w="115" w:type="dxa"/>
       </w:tblCellMar>
     </w:tblPr>
@@ -4714,7 +5529,6 @@
       <w:lang w:val="es-PE" w:eastAsia="es-PE"/>
     </w:rPr>
     <w:tblPr>
-      <w:tblInd w:w="0" w:type="dxa"/>
       <w:tblBorders>
         <w:top w:val="single" w:sz="4" w:space="0" w:color="auto"/>
         <w:left w:val="single" w:sz="4" w:space="0" w:color="auto"/>
@@ -4723,12 +5537,6 @@
         <w:insideH w:val="single" w:sz="4" w:space="0" w:color="auto"/>
         <w:insideV w:val="single" w:sz="4" w:space="0" w:color="auto"/>
       </w:tblBorders>
-      <w:tblCellMar>
-        <w:top w:w="0" w:type="dxa"/>
-        <w:left w:w="108" w:type="dxa"/>
-        <w:bottom w:w="0" w:type="dxa"/>
-        <w:right w:w="108" w:type="dxa"/>
-      </w:tblCellMar>
     </w:tblPr>
   </w:style>
   <w:style w:type="character" w:customStyle="1" w:styleId="Ttulo7Car">
@@ -4772,7 +5580,7 @@
       <w:lang w:val="es-PE" w:eastAsia="es-PE"/>
     </w:rPr>
   </w:style>
-  <w:style w:type="paragraph" w:styleId="TtulodeTDC">
+  <w:style w:type="paragraph" w:styleId="TtuloTDC">
     <w:name w:val="TOC Heading"/>
     <w:basedOn w:val="Ttulo1"/>
     <w:next w:val="Normal"/>

</xml_diff>